<commit_message>
Fixed bug which caused edit time to be shown when post was voted on
</commit_message>
<xml_diff>
--- a/design documents/documentation.docx
+++ b/design documents/documentation.docx
@@ -5,11 +5,13 @@
     <w:p>
       <w:pPr>
         <w:rPr>
+          <w:rFonts w:cstheme="minorHAnsi"/>
           <w:lang w:val="fi-FI"/>
         </w:rPr>
       </w:pPr>
       <w:r>
         <w:rPr>
+          <w:rFonts w:cstheme="minorHAnsi"/>
           <w:lang w:val="fi-FI"/>
         </w:rPr>
         <w:t>Stack</w:t>
@@ -23,17 +25,20 @@
           <w:numId w:val="1"/>
         </w:numPr>
         <w:rPr>
+          <w:rFonts w:cstheme="minorHAnsi"/>
           <w:lang w:val="en-US"/>
         </w:rPr>
       </w:pPr>
       <w:r>
         <w:rPr>
+          <w:rFonts w:cstheme="minorHAnsi"/>
           <w:lang w:val="en-US"/>
         </w:rPr>
         <w:t xml:space="preserve">Frontend: React with Material </w:t>
       </w:r>
       <w:r>
         <w:rPr>
+          <w:rFonts w:cstheme="minorHAnsi"/>
           <w:lang w:val="en-US"/>
         </w:rPr>
         <w:t>UI</w:t>
@@ -47,20 +52,16 @@
           <w:numId w:val="1"/>
         </w:numPr>
         <w:rPr>
+          <w:rFonts w:cstheme="minorHAnsi"/>
           <w:lang w:val="en-US"/>
         </w:rPr>
       </w:pPr>
       <w:r>
         <w:rPr>
+          <w:rFonts w:cstheme="minorHAnsi"/>
           <w:lang w:val="en-US"/>
         </w:rPr>
-        <w:t>Backend: Node.js with E</w:t>
-      </w:r>
-      <w:r>
-        <w:rPr>
-          <w:lang w:val="en-US"/>
-        </w:rPr>
-        <w:t>xpress</w:t>
+        <w:t>Backend: Node.js with Express</w:t>
       </w:r>
     </w:p>
     <w:p>
@@ -71,11 +72,13 @@
           <w:numId w:val="1"/>
         </w:numPr>
         <w:rPr>
+          <w:rFonts w:cstheme="minorHAnsi"/>
           <w:lang w:val="en-US"/>
         </w:rPr>
       </w:pPr>
       <w:r>
         <w:rPr>
+          <w:rFonts w:cstheme="minorHAnsi"/>
           <w:lang w:val="en-US"/>
         </w:rPr>
         <w:t>Database: SQLite</w:t>
@@ -84,39 +87,2254 @@
     <w:p>
       <w:pPr>
         <w:rPr>
+          <w:rFonts w:cstheme="minorHAnsi"/>
           <w:lang w:val="en-US"/>
         </w:rPr>
       </w:pPr>
       <w:r>
         <w:rPr>
+          <w:rFonts w:cstheme="minorHAnsi"/>
           <w:lang w:val="en-US"/>
         </w:rPr>
-        <w:t xml:space="preserve">I wanted to use a SQL-based relational database instead of a document-based one like MongoDB. The relational nature helps in building custom queries for a search function. Since the </w:t>
-      </w:r>
-      <w:r>
-        <w:rPr>
+        <w:t>I wanted to use a SQL-based relational database instead of a document-based one like MongoDB</w:t>
+      </w:r>
+      <w:r>
+        <w:rPr>
+          <w:rFonts w:cstheme="minorHAnsi"/>
           <w:lang w:val="en-US"/>
         </w:rPr>
+        <w:t xml:space="preserve">, mostly as a refresher on SQL. </w:t>
+      </w:r>
+      <w:r>
+        <w:rPr>
+          <w:rFonts w:cstheme="minorHAnsi"/>
+          <w:lang w:val="en-US"/>
+        </w:rPr>
+        <w:t xml:space="preserve">Since the </w:t>
+      </w:r>
+      <w:r>
+        <w:rPr>
+          <w:rFonts w:cstheme="minorHAnsi"/>
+          <w:lang w:val="en-US"/>
+        </w:rPr>
         <w:t>website won’t be using any videos or</w:t>
       </w:r>
       <w:r>
         <w:rPr>
+          <w:rFonts w:cstheme="minorHAnsi"/>
           <w:lang w:val="en-US"/>
         </w:rPr>
         <w:t xml:space="preserve"> other special data types</w:t>
       </w:r>
       <w:r>
         <w:rPr>
+          <w:rFonts w:cstheme="minorHAnsi"/>
           <w:lang w:val="en-US"/>
         </w:rPr>
-        <w:t>, the database can use text.</w:t>
-      </w:r>
-      <w:r>
-        <w:rPr>
+        <w:t>, the database can use text</w:t>
+      </w:r>
+      <w:r>
+        <w:rPr>
+          <w:rFonts w:cstheme="minorHAnsi"/>
           <w:lang w:val="en-US"/>
         </w:rPr>
+        <w:t xml:space="preserve"> only</w:t>
+      </w:r>
+      <w:r>
+        <w:rPr>
+          <w:rFonts w:cstheme="minorHAnsi"/>
+          <w:lang w:val="en-US"/>
+        </w:rPr>
+        <w:t>.</w:t>
+      </w:r>
+      <w:r>
+        <w:rPr>
+          <w:rFonts w:cstheme="minorHAnsi"/>
+          <w:lang w:val="en-US"/>
+        </w:rPr>
         <w:t xml:space="preserve"> Images can be hosted on the server and referenced with a URL.</w:t>
       </w:r>
+    </w:p>
+    <w:p>
+      <w:pPr>
+        <w:rPr>
+          <w:rFonts w:cstheme="minorHAnsi"/>
+          <w:lang w:val="en-US"/>
+        </w:rPr>
+      </w:pPr>
+      <w:r>
+        <w:rPr>
+          <w:rFonts w:cstheme="minorHAnsi"/>
+          <w:lang w:val="en-US"/>
+        </w:rPr>
+        <w:t xml:space="preserve">I chose React and Material UI to make components reusable and responsive on mobile. </w:t>
+      </w:r>
+    </w:p>
+    <w:p>
+      <w:pPr>
+        <w:shd w:val="clear" w:color="auto" w:fill="FFFFFF"/>
+        <w:spacing w:after="240" w:line="240" w:lineRule="auto"/>
+        <w:rPr>
+          <w:rFonts w:cstheme="minorHAnsi"/>
+          <w:lang w:val="en-US"/>
+        </w:rPr>
+      </w:pPr>
+    </w:p>
+    <w:p>
+      <w:pPr>
+        <w:shd w:val="clear" w:color="auto" w:fill="FFFFFF"/>
+        <w:spacing w:after="240" w:line="240" w:lineRule="auto"/>
+        <w:rPr>
+          <w:rFonts w:eastAsia="Times New Roman" w:cstheme="minorHAnsi"/>
+          <w:color w:val="24292F"/>
+          <w:lang w:eastAsia="en-FI"/>
+        </w:rPr>
+      </w:pPr>
+      <w:r>
+        <w:rPr>
+          <w:rFonts w:cstheme="minorHAnsi"/>
+          <w:lang w:val="en-US"/>
+        </w:rPr>
+        <w:t>Installation:</w:t>
+      </w:r>
+      <w:r>
+        <w:rPr>
+          <w:rFonts w:eastAsia="Times New Roman" w:cstheme="minorHAnsi"/>
+          <w:color w:val="24292F"/>
+          <w:lang w:eastAsia="en-FI"/>
+        </w:rPr>
+        <w:t xml:space="preserve"> </w:t>
+      </w:r>
+    </w:p>
+    <w:p>
+      <w:pPr>
+        <w:shd w:val="clear" w:color="auto" w:fill="FFFFFF"/>
+        <w:spacing w:after="240" w:line="240" w:lineRule="auto"/>
+        <w:rPr>
+          <w:rFonts w:eastAsia="Times New Roman" w:cstheme="minorHAnsi"/>
+          <w:color w:val="24292F"/>
+          <w:lang w:eastAsia="en-FI"/>
+        </w:rPr>
+      </w:pPr>
+      <w:r>
+        <w:rPr>
+          <w:rFonts w:eastAsia="Times New Roman" w:cstheme="minorHAnsi"/>
+          <w:color w:val="24292F"/>
+          <w:lang w:eastAsia="en-FI"/>
+        </w:rPr>
+        <w:t xml:space="preserve">Make sure you have React and NPM installed </w:t>
+      </w:r>
+    </w:p>
+    <w:p>
+      <w:pPr>
+        <w:shd w:val="clear" w:color="auto" w:fill="FFFFFF"/>
+        <w:spacing w:after="240" w:line="240" w:lineRule="auto"/>
+        <w:rPr>
+          <w:rFonts w:eastAsia="Times New Roman" w:cstheme="minorHAnsi"/>
+          <w:color w:val="24292F"/>
+          <w:lang w:val="en-GB" w:eastAsia="en-FI"/>
+        </w:rPr>
+      </w:pPr>
+      <w:r>
+        <w:rPr>
+          <w:rFonts w:eastAsia="Times New Roman" w:cstheme="minorHAnsi"/>
+          <w:color w:val="24292F"/>
+          <w:lang w:eastAsia="en-FI"/>
+        </w:rPr>
+        <w:t xml:space="preserve">Remember to install dependencies with </w:t>
+      </w:r>
+      <w:proofErr w:type="spellStart"/>
+      <w:r>
+        <w:rPr>
+          <w:rFonts w:eastAsia="Times New Roman" w:cstheme="minorHAnsi"/>
+          <w:color w:val="24292F"/>
+          <w:lang w:eastAsia="en-FI"/>
+        </w:rPr>
+        <w:t>npm</w:t>
+      </w:r>
+      <w:proofErr w:type="spellEnd"/>
+      <w:r>
+        <w:rPr>
+          <w:rFonts w:eastAsia="Times New Roman" w:cstheme="minorHAnsi"/>
+          <w:color w:val="24292F"/>
+          <w:lang w:eastAsia="en-FI"/>
+        </w:rPr>
+        <w:t xml:space="preserve"> install before running the dev server for the first time</w:t>
+      </w:r>
+      <w:r>
+        <w:rPr>
+          <w:rFonts w:eastAsia="Times New Roman" w:cstheme="minorHAnsi"/>
+          <w:color w:val="24292F"/>
+          <w:lang w:val="en-GB" w:eastAsia="en-FI"/>
+        </w:rPr>
+        <w:t xml:space="preserve">  </w:t>
+      </w:r>
+    </w:p>
+    <w:p>
+      <w:pPr>
+        <w:shd w:val="clear" w:color="auto" w:fill="FFFFFF"/>
+        <w:spacing w:after="240" w:line="240" w:lineRule="auto"/>
+        <w:rPr>
+          <w:rFonts w:cstheme="minorHAnsi"/>
+          <w:lang w:val="en-US"/>
+        </w:rPr>
+      </w:pPr>
+      <w:r>
+        <w:rPr>
+          <w:rFonts w:eastAsia="Times New Roman" w:cstheme="minorHAnsi"/>
+          <w:color w:val="24292F"/>
+          <w:lang w:eastAsia="en-FI"/>
+        </w:rPr>
+        <w:t>To run development server, use command "</w:t>
+      </w:r>
+      <w:proofErr w:type="spellStart"/>
+      <w:r>
+        <w:rPr>
+          <w:rFonts w:eastAsia="Times New Roman" w:cstheme="minorHAnsi"/>
+          <w:color w:val="24292F"/>
+          <w:lang w:eastAsia="en-FI"/>
+        </w:rPr>
+        <w:t>npm</w:t>
+      </w:r>
+      <w:proofErr w:type="spellEnd"/>
+      <w:r>
+        <w:rPr>
+          <w:rFonts w:eastAsia="Times New Roman" w:cstheme="minorHAnsi"/>
+          <w:color w:val="24292F"/>
+          <w:lang w:eastAsia="en-FI"/>
+        </w:rPr>
+        <w:t xml:space="preserve"> run dev" You can also run the backend and frontend separately in different terminals with commands "</w:t>
+      </w:r>
+      <w:proofErr w:type="spellStart"/>
+      <w:r>
+        <w:rPr>
+          <w:rFonts w:eastAsia="Times New Roman" w:cstheme="minorHAnsi"/>
+          <w:color w:val="24292F"/>
+          <w:lang w:eastAsia="en-FI"/>
+        </w:rPr>
+        <w:t>npm</w:t>
+      </w:r>
+      <w:proofErr w:type="spellEnd"/>
+      <w:r>
+        <w:rPr>
+          <w:rFonts w:eastAsia="Times New Roman" w:cstheme="minorHAnsi"/>
+          <w:color w:val="24292F"/>
+          <w:lang w:eastAsia="en-FI"/>
+        </w:rPr>
+        <w:t xml:space="preserve"> run server" and "</w:t>
+      </w:r>
+      <w:proofErr w:type="spellStart"/>
+      <w:r>
+        <w:rPr>
+          <w:rFonts w:eastAsia="Times New Roman" w:cstheme="minorHAnsi"/>
+          <w:color w:val="24292F"/>
+          <w:lang w:eastAsia="en-FI"/>
+        </w:rPr>
+        <w:t>npm</w:t>
+      </w:r>
+      <w:proofErr w:type="spellEnd"/>
+      <w:r>
+        <w:rPr>
+          <w:rFonts w:eastAsia="Times New Roman" w:cstheme="minorHAnsi"/>
+          <w:color w:val="24292F"/>
+          <w:lang w:eastAsia="en-FI"/>
+        </w:rPr>
+        <w:t xml:space="preserve"> run client"</w:t>
+      </w:r>
+    </w:p>
+    <w:p>
+      <w:pPr>
+        <w:shd w:val="clear" w:color="auto" w:fill="FFFFFF"/>
+        <w:spacing w:after="0" w:line="240" w:lineRule="auto"/>
+        <w:rPr>
+          <w:rFonts w:eastAsia="Times New Roman" w:cstheme="minorHAnsi"/>
+          <w:color w:val="24292F"/>
+          <w:lang w:eastAsia="en-FI"/>
+        </w:rPr>
+      </w:pPr>
+      <w:r>
+        <w:rPr>
+          <w:rFonts w:eastAsia="Times New Roman" w:cstheme="minorHAnsi"/>
+          <w:color w:val="24292F"/>
+          <w:lang w:eastAsia="en-FI"/>
+        </w:rPr>
+        <w:t>Tested with: Node.js version 19.6.0 React version 18.2.0</w:t>
+      </w:r>
+    </w:p>
+    <w:p>
+      <w:pPr>
+        <w:shd w:val="clear" w:color="auto" w:fill="FFFFFF"/>
+        <w:spacing w:after="240" w:line="240" w:lineRule="auto"/>
+        <w:rPr>
+          <w:rFonts w:cstheme="minorHAnsi"/>
+        </w:rPr>
+      </w:pPr>
+    </w:p>
+    <w:p>
+      <w:pPr>
+        <w:shd w:val="clear" w:color="auto" w:fill="FFFFFF"/>
+        <w:spacing w:after="240" w:line="240" w:lineRule="auto"/>
+        <w:rPr>
+          <w:rFonts w:cstheme="minorHAnsi"/>
+        </w:rPr>
+      </w:pPr>
+    </w:p>
+    <w:p>
+      <w:pPr>
+        <w:shd w:val="clear" w:color="auto" w:fill="FFFFFF"/>
+        <w:spacing w:after="240" w:line="240" w:lineRule="auto"/>
+        <w:rPr>
+          <w:rFonts w:eastAsia="Times New Roman" w:cstheme="minorHAnsi"/>
+          <w:color w:val="24292F"/>
+          <w:lang w:eastAsia="en-FI"/>
+        </w:rPr>
+      </w:pPr>
+      <w:r>
+        <w:rPr>
+          <w:rFonts w:eastAsia="Times New Roman" w:cstheme="minorHAnsi"/>
+          <w:color w:val="24292F"/>
+          <w:lang w:eastAsia="en-FI"/>
+        </w:rPr>
+        <w:t xml:space="preserve">Usage: </w:t>
+      </w:r>
+    </w:p>
+    <w:p>
+      <w:pPr>
+        <w:shd w:val="clear" w:color="auto" w:fill="FFFFFF"/>
+        <w:spacing w:after="240" w:line="240" w:lineRule="auto"/>
+        <w:rPr>
+          <w:rFonts w:eastAsia="Times New Roman" w:cstheme="minorHAnsi"/>
+          <w:color w:val="24292F"/>
+          <w:lang w:val="en-GB" w:eastAsia="en-FI"/>
+        </w:rPr>
+      </w:pPr>
+      <w:r>
+        <w:rPr>
+          <w:rFonts w:eastAsia="Times New Roman" w:cstheme="minorHAnsi"/>
+          <w:b/>
+          <w:bCs/>
+          <w:color w:val="24292F"/>
+          <w:lang w:val="en-GB" w:eastAsia="en-FI"/>
+        </w:rPr>
+        <w:t xml:space="preserve">Logging in and registering: </w:t>
+      </w:r>
+      <w:r>
+        <w:rPr>
+          <w:rFonts w:eastAsia="Times New Roman" w:cstheme="minorHAnsi"/>
+          <w:color w:val="24292F"/>
+          <w:lang w:val="en-GB" w:eastAsia="en-FI"/>
+        </w:rPr>
+        <w:t>Click on “Login” or “Register” on the top app bar. Enter your credentials and click Login/Register. If there are any errors, they will appear to the left of the button.</w:t>
+      </w:r>
+    </w:p>
+    <w:p>
+      <w:pPr>
+        <w:shd w:val="clear" w:color="auto" w:fill="FFFFFF"/>
+        <w:spacing w:after="240" w:line="240" w:lineRule="auto"/>
+        <w:rPr>
+          <w:rFonts w:eastAsia="Times New Roman" w:cstheme="minorHAnsi"/>
+          <w:color w:val="24292F"/>
+          <w:lang w:val="en-GB" w:eastAsia="en-FI"/>
+        </w:rPr>
+      </w:pPr>
+      <w:r>
+        <w:rPr>
+          <w:rFonts w:eastAsia="Times New Roman" w:cstheme="minorHAnsi"/>
+          <w:b/>
+          <w:bCs/>
+          <w:color w:val="24292F"/>
+          <w:lang w:val="en-GB" w:eastAsia="en-FI"/>
+        </w:rPr>
+        <w:t xml:space="preserve">Logging out: </w:t>
+      </w:r>
+      <w:r>
+        <w:rPr>
+          <w:rFonts w:eastAsia="Times New Roman" w:cstheme="minorHAnsi"/>
+          <w:color w:val="24292F"/>
+          <w:lang w:val="en-GB" w:eastAsia="en-FI"/>
+        </w:rPr>
+        <w:t>Login, then click on your profile icon in the top app bar, and select “log out”.</w:t>
+      </w:r>
+    </w:p>
+    <w:p>
+      <w:pPr>
+        <w:shd w:val="clear" w:color="auto" w:fill="FFFFFF"/>
+        <w:spacing w:after="240" w:line="240" w:lineRule="auto"/>
+        <w:rPr>
+          <w:rFonts w:eastAsia="Times New Roman" w:cstheme="minorHAnsi"/>
+          <w:color w:val="24292F"/>
+          <w:lang w:val="en-GB" w:eastAsia="en-FI"/>
+        </w:rPr>
+      </w:pPr>
+      <w:r>
+        <w:rPr>
+          <w:rFonts w:eastAsia="Times New Roman" w:cstheme="minorHAnsi"/>
+          <w:b/>
+          <w:bCs/>
+          <w:color w:val="24292F"/>
+          <w:lang w:val="en-GB" w:eastAsia="en-FI"/>
+        </w:rPr>
+        <w:t>Voting:</w:t>
+      </w:r>
+      <w:r>
+        <w:rPr>
+          <w:rFonts w:eastAsia="Times New Roman" w:cstheme="minorHAnsi"/>
+          <w:b/>
+          <w:bCs/>
+          <w:color w:val="24292F"/>
+          <w:lang w:val="en-GB" w:eastAsia="en-FI"/>
+        </w:rPr>
+        <w:t xml:space="preserve"> </w:t>
+      </w:r>
+      <w:r>
+        <w:rPr>
+          <w:rFonts w:eastAsia="Times New Roman" w:cstheme="minorHAnsi"/>
+          <w:color w:val="24292F"/>
+          <w:lang w:val="en-GB" w:eastAsia="en-FI"/>
+        </w:rPr>
+        <w:t>Log in and click on the arrow icons next to individual posts. You can only vote once per post. You can change your vote by selecting the other option, or cancel your vote by voting the same option again. You should see the vote score of the post change in real time.</w:t>
+      </w:r>
+    </w:p>
+    <w:p>
+      <w:pPr>
+        <w:shd w:val="clear" w:color="auto" w:fill="FFFFFF"/>
+        <w:spacing w:after="240" w:line="240" w:lineRule="auto"/>
+        <w:rPr>
+          <w:rFonts w:eastAsia="Times New Roman" w:cstheme="minorHAnsi"/>
+          <w:color w:val="24292F"/>
+          <w:lang w:val="en-GB" w:eastAsia="en-FI"/>
+        </w:rPr>
+      </w:pPr>
+      <w:r>
+        <w:rPr>
+          <w:rFonts w:eastAsia="Times New Roman" w:cstheme="minorHAnsi"/>
+          <w:b/>
+          <w:bCs/>
+          <w:color w:val="24292F"/>
+          <w:lang w:val="en-GB" w:eastAsia="en-FI"/>
+        </w:rPr>
+        <w:t>Create a post:</w:t>
+      </w:r>
+      <w:r>
+        <w:rPr>
+          <w:rFonts w:eastAsia="Times New Roman" w:cstheme="minorHAnsi"/>
+          <w:color w:val="24292F"/>
+          <w:lang w:val="en-GB" w:eastAsia="en-FI"/>
+        </w:rPr>
+        <w:t xml:space="preserve"> </w:t>
+      </w:r>
+      <w:r>
+        <w:rPr>
+          <w:rFonts w:eastAsia="Times New Roman" w:cstheme="minorHAnsi"/>
+          <w:color w:val="24292F"/>
+          <w:lang w:val="en-GB" w:eastAsia="en-FI"/>
+        </w:rPr>
+        <w:t>Log</w:t>
+      </w:r>
+      <w:r>
+        <w:rPr>
+          <w:rFonts w:eastAsia="Times New Roman" w:cstheme="minorHAnsi"/>
+          <w:color w:val="24292F"/>
+          <w:lang w:val="en-GB" w:eastAsia="en-FI"/>
+        </w:rPr>
+        <w:t xml:space="preserve"> </w:t>
+      </w:r>
+      <w:r>
+        <w:rPr>
+          <w:rFonts w:eastAsia="Times New Roman" w:cstheme="minorHAnsi"/>
+          <w:color w:val="24292F"/>
+          <w:lang w:val="en-GB" w:eastAsia="en-FI"/>
+        </w:rPr>
+        <w:t>in</w:t>
+      </w:r>
+      <w:r>
+        <w:rPr>
+          <w:rFonts w:eastAsia="Times New Roman" w:cstheme="minorHAnsi"/>
+          <w:color w:val="24292F"/>
+          <w:lang w:val="en-GB" w:eastAsia="en-FI"/>
+        </w:rPr>
+        <w:t>, then</w:t>
+      </w:r>
+      <w:r>
+        <w:rPr>
+          <w:rFonts w:eastAsia="Times New Roman" w:cstheme="minorHAnsi"/>
+          <w:b/>
+          <w:bCs/>
+          <w:color w:val="24292F"/>
+          <w:lang w:val="en-GB" w:eastAsia="en-FI"/>
+        </w:rPr>
+        <w:t xml:space="preserve"> </w:t>
+      </w:r>
+      <w:r>
+        <w:rPr>
+          <w:rFonts w:eastAsia="Times New Roman" w:cstheme="minorHAnsi"/>
+          <w:color w:val="24292F"/>
+          <w:lang w:val="en-GB" w:eastAsia="en-FI"/>
+        </w:rPr>
+        <w:t>click on the “Add post” button at the bottom of the front page. Enter the content of the post and click “Add post”</w:t>
+      </w:r>
+    </w:p>
+    <w:p>
+      <w:pPr>
+        <w:shd w:val="clear" w:color="auto" w:fill="FFFFFF"/>
+        <w:spacing w:after="0" w:line="240" w:lineRule="auto"/>
+        <w:rPr>
+          <w:rFonts w:eastAsia="Times New Roman" w:cstheme="minorHAnsi"/>
+          <w:color w:val="24292F"/>
+          <w:lang w:eastAsia="en-FI"/>
+        </w:rPr>
+      </w:pPr>
+      <w:r>
+        <w:rPr>
+          <w:rFonts w:eastAsia="Times New Roman" w:cstheme="minorHAnsi"/>
+          <w:b/>
+          <w:bCs/>
+          <w:color w:val="24292F"/>
+          <w:lang w:eastAsia="en-FI"/>
+        </w:rPr>
+        <w:t>Code highlighting</w:t>
+      </w:r>
+      <w:r>
+        <w:rPr>
+          <w:rFonts w:eastAsia="Times New Roman" w:cstheme="minorHAnsi"/>
+          <w:b/>
+          <w:bCs/>
+          <w:color w:val="24292F"/>
+          <w:lang w:val="en-GB" w:eastAsia="en-FI"/>
+        </w:rPr>
+        <w:t>:</w:t>
+      </w:r>
+      <w:r>
+        <w:rPr>
+          <w:rFonts w:eastAsia="Times New Roman" w:cstheme="minorHAnsi"/>
+          <w:color w:val="24292F"/>
+          <w:lang w:eastAsia="en-FI"/>
+        </w:rPr>
+        <w:t xml:space="preserve"> </w:t>
+      </w:r>
+      <w:r>
+        <w:rPr>
+          <w:rFonts w:eastAsia="Times New Roman" w:cstheme="minorHAnsi"/>
+          <w:color w:val="24292F"/>
+          <w:lang w:val="en-GB" w:eastAsia="en-FI"/>
+        </w:rPr>
+        <w:t xml:space="preserve">Available </w:t>
+      </w:r>
+      <w:r>
+        <w:rPr>
+          <w:rFonts w:eastAsia="Times New Roman" w:cstheme="minorHAnsi"/>
+          <w:color w:val="24292F"/>
+          <w:lang w:eastAsia="en-FI"/>
+        </w:rPr>
+        <w:t>in posts and comments by using </w:t>
+      </w:r>
+      <w:r>
+        <w:rPr>
+          <w:rFonts w:eastAsia="Times New Roman" w:cstheme="minorHAnsi"/>
+          <w:color w:val="24292F"/>
+          <w:lang w:val="en-GB" w:eastAsia="en-FI"/>
+        </w:rPr>
+        <w:t>&lt;code&gt; &lt;/code&gt;</w:t>
+      </w:r>
+      <w:r>
+        <w:rPr>
+          <w:rFonts w:eastAsia="Times New Roman" w:cstheme="minorHAnsi"/>
+          <w:color w:val="24292F"/>
+          <w:lang w:eastAsia="en-FI"/>
+        </w:rPr>
+        <w:t xml:space="preserve">  tags.</w:t>
+      </w:r>
+    </w:p>
+    <w:p>
+      <w:pPr>
+        <w:shd w:val="clear" w:color="auto" w:fill="FFFFFF"/>
+        <w:spacing w:after="0" w:line="240" w:lineRule="auto"/>
+        <w:rPr>
+          <w:rFonts w:eastAsia="Times New Roman" w:cstheme="minorHAnsi"/>
+          <w:color w:val="24292F"/>
+          <w:lang w:eastAsia="en-FI"/>
+        </w:rPr>
+      </w:pPr>
+      <w:r>
+        <w:rPr>
+          <w:rFonts w:eastAsia="Times New Roman" w:cstheme="minorHAnsi"/>
+          <w:color w:val="24292F"/>
+          <w:lang w:eastAsia="en-FI"/>
+        </w:rPr>
+        <w:t>Example: My code looks like this: </w:t>
+      </w:r>
+      <w:r>
+        <w:rPr>
+          <w:rFonts w:eastAsia="Times New Roman" w:cstheme="minorHAnsi"/>
+          <w:color w:val="24292F"/>
+          <w:lang w:val="en-GB" w:eastAsia="en-FI"/>
+        </w:rPr>
+        <w:t xml:space="preserve">&lt;code&gt; </w:t>
+      </w:r>
+      <w:r>
+        <w:rPr>
+          <w:rFonts w:eastAsia="Times New Roman" w:cstheme="minorHAnsi"/>
+          <w:color w:val="24292F"/>
+          <w:lang w:eastAsia="en-FI"/>
+        </w:rPr>
+        <w:t>function foo (bar){ return(bar) }</w:t>
+      </w:r>
+      <w:r>
+        <w:rPr>
+          <w:rFonts w:eastAsia="Times New Roman" w:cstheme="minorHAnsi"/>
+          <w:color w:val="24292F"/>
+          <w:lang w:val="en-GB" w:eastAsia="en-FI"/>
+        </w:rPr>
+        <w:t xml:space="preserve"> &lt;/code&gt;</w:t>
+      </w:r>
+      <w:r>
+        <w:rPr>
+          <w:rFonts w:eastAsia="Times New Roman" w:cstheme="minorHAnsi"/>
+          <w:color w:val="24292F"/>
+          <w:lang w:eastAsia="en-FI"/>
+        </w:rPr>
+        <w:t xml:space="preserve">  What do you guys think?</w:t>
+      </w:r>
+    </w:p>
+    <w:p>
+      <w:pPr>
+        <w:shd w:val="clear" w:color="auto" w:fill="FFFFFF"/>
+        <w:spacing w:after="0" w:line="240" w:lineRule="auto"/>
+        <w:rPr>
+          <w:rFonts w:eastAsia="Times New Roman" w:cstheme="minorHAnsi"/>
+          <w:color w:val="24292F"/>
+          <w:lang w:eastAsia="en-FI"/>
+        </w:rPr>
+      </w:pPr>
+    </w:p>
+    <w:p>
+      <w:pPr>
+        <w:shd w:val="clear" w:color="auto" w:fill="FFFFFF"/>
+        <w:spacing w:after="240" w:line="240" w:lineRule="auto"/>
+        <w:rPr>
+          <w:rFonts w:eastAsia="Times New Roman" w:cstheme="minorHAnsi"/>
+          <w:color w:val="24292F"/>
+          <w:lang w:eastAsia="en-FI"/>
+        </w:rPr>
+      </w:pPr>
+      <w:r>
+        <w:rPr>
+          <w:rFonts w:eastAsia="Times New Roman" w:cstheme="minorHAnsi"/>
+          <w:color w:val="24292F"/>
+          <w:lang w:eastAsia="en-FI"/>
+        </w:rPr>
+        <w:t>Result:</w:t>
+      </w:r>
+    </w:p>
+    <w:p>
+      <w:pPr>
+        <w:shd w:val="clear" w:color="auto" w:fill="FFFFFF"/>
+        <w:spacing w:after="240" w:line="240" w:lineRule="auto"/>
+        <w:rPr>
+          <w:rFonts w:eastAsia="Times New Roman" w:cstheme="minorHAnsi"/>
+          <w:b/>
+          <w:bCs/>
+          <w:color w:val="24292F"/>
+          <w:lang w:val="en-GB" w:eastAsia="en-FI"/>
+        </w:rPr>
+      </w:pPr>
+      <w:r>
+        <w:rPr>
+          <w:rFonts w:eastAsia="Times New Roman" w:cstheme="minorHAnsi"/>
+          <w:noProof/>
+          <w:color w:val="0000FF"/>
+          <w:lang w:eastAsia="en-FI"/>
+        </w:rPr>
+        <w:lastRenderedPageBreak/>
+        <w:drawing>
+          <wp:inline distT="0" distB="0" distL="0" distR="0" wp14:anchorId="3B5548AB" wp14:editId="51D1A422">
+            <wp:extent cx="1744980" cy="1097280"/>
+            <wp:effectExtent l="0" t="0" r="7620" b="7620"/>
+            <wp:docPr id="1" name="Picture 1" descr="image">
+              <a:hlinkClick xmlns:a="http://schemas.openxmlformats.org/drawingml/2006/main" r:id="rId5" tgtFrame="&quot;_blank&quot;"/>
+            </wp:docPr>
+            <wp:cNvGraphicFramePr>
+              <a:graphicFrameLocks xmlns:a="http://schemas.openxmlformats.org/drawingml/2006/main" noChangeAspect="1"/>
+            </wp:cNvGraphicFramePr>
+            <a:graphic xmlns:a="http://schemas.openxmlformats.org/drawingml/2006/main">
+              <a:graphicData uri="http://schemas.openxmlformats.org/drawingml/2006/picture">
+                <pic:pic xmlns:pic="http://schemas.openxmlformats.org/drawingml/2006/picture">
+                  <pic:nvPicPr>
+                    <pic:cNvPr id="0" name="Picture 1" descr="image">
+                      <a:hlinkClick r:id="rId5" tgtFrame="&quot;_blank&quot;"/>
+                    </pic:cNvPr>
+                    <pic:cNvPicPr>
+                      <a:picLocks noChangeAspect="1" noChangeArrowheads="1"/>
+                    </pic:cNvPicPr>
+                  </pic:nvPicPr>
+                  <pic:blipFill>
+                    <a:blip r:embed="rId6">
+                      <a:extLst>
+                        <a:ext uri="{28A0092B-C50C-407E-A947-70E740481C1C}">
+                          <a14:useLocalDpi xmlns:a14="http://schemas.microsoft.com/office/drawing/2010/main" val="0"/>
+                        </a:ext>
+                      </a:extLst>
+                    </a:blip>
+                    <a:srcRect/>
+                    <a:stretch>
+                      <a:fillRect/>
+                    </a:stretch>
+                  </pic:blipFill>
+                  <pic:spPr bwMode="auto">
+                    <a:xfrm>
+                      <a:off x="0" y="0"/>
+                      <a:ext cx="1744980" cy="1097280"/>
+                    </a:xfrm>
+                    <a:prstGeom prst="rect">
+                      <a:avLst/>
+                    </a:prstGeom>
+                    <a:noFill/>
+                    <a:ln>
+                      <a:noFill/>
+                    </a:ln>
+                  </pic:spPr>
+                </pic:pic>
+              </a:graphicData>
+            </a:graphic>
+          </wp:inline>
+        </w:drawing>
+      </w:r>
+    </w:p>
+    <w:p>
+      <w:pPr>
+        <w:shd w:val="clear" w:color="auto" w:fill="FFFFFF"/>
+        <w:spacing w:after="240" w:line="240" w:lineRule="auto"/>
+        <w:rPr>
+          <w:rFonts w:eastAsia="Times New Roman" w:cstheme="minorHAnsi"/>
+          <w:color w:val="24292F"/>
+          <w:lang w:val="en-GB" w:eastAsia="en-FI"/>
+        </w:rPr>
+      </w:pPr>
+      <w:r>
+        <w:rPr>
+          <w:rFonts w:eastAsia="Times New Roman" w:cstheme="minorHAnsi"/>
+          <w:b/>
+          <w:bCs/>
+          <w:color w:val="24292F"/>
+          <w:lang w:val="en-GB" w:eastAsia="en-FI"/>
+        </w:rPr>
+        <w:t xml:space="preserve">Edit a post: </w:t>
+      </w:r>
+      <w:r>
+        <w:rPr>
+          <w:rFonts w:eastAsia="Times New Roman" w:cstheme="minorHAnsi"/>
+          <w:color w:val="24292F"/>
+          <w:lang w:val="en-GB" w:eastAsia="en-FI"/>
+        </w:rPr>
+        <w:t>Log</w:t>
+      </w:r>
+      <w:r>
+        <w:rPr>
+          <w:rFonts w:eastAsia="Times New Roman" w:cstheme="minorHAnsi"/>
+          <w:color w:val="24292F"/>
+          <w:lang w:val="en-GB" w:eastAsia="en-FI"/>
+        </w:rPr>
+        <w:t xml:space="preserve"> </w:t>
+      </w:r>
+      <w:r>
+        <w:rPr>
+          <w:rFonts w:eastAsia="Times New Roman" w:cstheme="minorHAnsi"/>
+          <w:color w:val="24292F"/>
+          <w:lang w:val="en-GB" w:eastAsia="en-FI"/>
+        </w:rPr>
+        <w:t>in</w:t>
+      </w:r>
+      <w:r>
+        <w:rPr>
+          <w:rFonts w:eastAsia="Times New Roman" w:cstheme="minorHAnsi"/>
+          <w:color w:val="24292F"/>
+          <w:lang w:val="en-GB" w:eastAsia="en-FI"/>
+        </w:rPr>
+        <w:t>, then</w:t>
+      </w:r>
+      <w:r>
+        <w:rPr>
+          <w:rFonts w:eastAsia="Times New Roman" w:cstheme="minorHAnsi"/>
+          <w:b/>
+          <w:bCs/>
+          <w:color w:val="24292F"/>
+          <w:lang w:val="en-GB" w:eastAsia="en-FI"/>
+        </w:rPr>
+        <w:t xml:space="preserve"> </w:t>
+      </w:r>
+      <w:r>
+        <w:rPr>
+          <w:rFonts w:eastAsia="Times New Roman" w:cstheme="minorHAnsi"/>
+          <w:color w:val="24292F"/>
+          <w:lang w:val="en-GB" w:eastAsia="en-FI"/>
+        </w:rPr>
+        <w:t>g</w:t>
+      </w:r>
+      <w:r>
+        <w:rPr>
+          <w:rFonts w:eastAsia="Times New Roman" w:cstheme="minorHAnsi"/>
+          <w:color w:val="24292F"/>
+          <w:lang w:val="en-GB" w:eastAsia="en-FI"/>
+        </w:rPr>
+        <w:t>o to one of your own posts. Click on the “Edit post” button and make your changes and publish the edit.</w:t>
+      </w:r>
+    </w:p>
+    <w:p>
+      <w:pPr>
+        <w:shd w:val="clear" w:color="auto" w:fill="FFFFFF"/>
+        <w:spacing w:after="240" w:line="240" w:lineRule="auto"/>
+        <w:rPr>
+          <w:rFonts w:eastAsia="Times New Roman" w:cstheme="minorHAnsi"/>
+          <w:color w:val="24292F"/>
+          <w:lang w:val="en-GB" w:eastAsia="en-FI"/>
+        </w:rPr>
+      </w:pPr>
+      <w:r>
+        <w:rPr>
+          <w:rFonts w:eastAsia="Times New Roman" w:cstheme="minorHAnsi"/>
+          <w:b/>
+          <w:bCs/>
+          <w:color w:val="24292F"/>
+          <w:lang w:val="en-GB" w:eastAsia="en-FI"/>
+        </w:rPr>
+        <w:t xml:space="preserve">Delete a post: </w:t>
+      </w:r>
+      <w:r>
+        <w:rPr>
+          <w:rFonts w:eastAsia="Times New Roman" w:cstheme="minorHAnsi"/>
+          <w:color w:val="24292F"/>
+          <w:lang w:val="en-GB" w:eastAsia="en-FI"/>
+        </w:rPr>
+        <w:t>Log</w:t>
+      </w:r>
+      <w:r>
+        <w:rPr>
+          <w:rFonts w:eastAsia="Times New Roman" w:cstheme="minorHAnsi"/>
+          <w:color w:val="24292F"/>
+          <w:lang w:val="en-GB" w:eastAsia="en-FI"/>
+        </w:rPr>
+        <w:t xml:space="preserve"> </w:t>
+      </w:r>
+      <w:r>
+        <w:rPr>
+          <w:rFonts w:eastAsia="Times New Roman" w:cstheme="minorHAnsi"/>
+          <w:color w:val="24292F"/>
+          <w:lang w:val="en-GB" w:eastAsia="en-FI"/>
+        </w:rPr>
+        <w:t>in</w:t>
+      </w:r>
+      <w:r>
+        <w:rPr>
+          <w:rFonts w:eastAsia="Times New Roman" w:cstheme="minorHAnsi"/>
+          <w:color w:val="24292F"/>
+          <w:lang w:val="en-GB" w:eastAsia="en-FI"/>
+        </w:rPr>
+        <w:t>, then</w:t>
+      </w:r>
+      <w:r>
+        <w:rPr>
+          <w:rFonts w:eastAsia="Times New Roman" w:cstheme="minorHAnsi"/>
+          <w:b/>
+          <w:bCs/>
+          <w:color w:val="24292F"/>
+          <w:lang w:val="en-GB" w:eastAsia="en-FI"/>
+        </w:rPr>
+        <w:t xml:space="preserve"> </w:t>
+      </w:r>
+      <w:r>
+        <w:rPr>
+          <w:rFonts w:eastAsia="Times New Roman" w:cstheme="minorHAnsi"/>
+          <w:color w:val="24292F"/>
+          <w:lang w:val="en-GB" w:eastAsia="en-FI"/>
+        </w:rPr>
+        <w:t>g</w:t>
+      </w:r>
+      <w:r>
+        <w:rPr>
+          <w:rFonts w:eastAsia="Times New Roman" w:cstheme="minorHAnsi"/>
+          <w:color w:val="24292F"/>
+          <w:lang w:val="en-GB" w:eastAsia="en-FI"/>
+        </w:rPr>
+        <w:t>o to one of your own posts. Click on the “Edit post” button and click on “Delete post”</w:t>
+      </w:r>
+    </w:p>
+    <w:p>
+      <w:pPr>
+        <w:shd w:val="clear" w:color="auto" w:fill="FFFFFF"/>
+        <w:spacing w:after="240" w:line="240" w:lineRule="auto"/>
+        <w:rPr>
+          <w:rFonts w:eastAsia="Times New Roman" w:cstheme="minorHAnsi"/>
+          <w:color w:val="24292F"/>
+          <w:lang w:val="en-GB" w:eastAsia="en-FI"/>
+        </w:rPr>
+      </w:pPr>
+      <w:r>
+        <w:rPr>
+          <w:rFonts w:eastAsia="Times New Roman" w:cstheme="minorHAnsi"/>
+          <w:b/>
+          <w:bCs/>
+          <w:color w:val="24292F"/>
+          <w:lang w:val="en-GB" w:eastAsia="en-FI"/>
+        </w:rPr>
+        <w:t xml:space="preserve">Add a comment: </w:t>
+      </w:r>
+      <w:r>
+        <w:rPr>
+          <w:rFonts w:eastAsia="Times New Roman" w:cstheme="minorHAnsi"/>
+          <w:color w:val="24292F"/>
+          <w:lang w:val="en-GB" w:eastAsia="en-FI"/>
+        </w:rPr>
+        <w:t>Log</w:t>
+      </w:r>
+      <w:r>
+        <w:rPr>
+          <w:rFonts w:eastAsia="Times New Roman" w:cstheme="minorHAnsi"/>
+          <w:color w:val="24292F"/>
+          <w:lang w:val="en-GB" w:eastAsia="en-FI"/>
+        </w:rPr>
+        <w:t xml:space="preserve"> </w:t>
+      </w:r>
+      <w:r>
+        <w:rPr>
+          <w:rFonts w:eastAsia="Times New Roman" w:cstheme="minorHAnsi"/>
+          <w:color w:val="24292F"/>
+          <w:lang w:val="en-GB" w:eastAsia="en-FI"/>
+        </w:rPr>
+        <w:t>in</w:t>
+      </w:r>
+      <w:r>
+        <w:rPr>
+          <w:rFonts w:eastAsia="Times New Roman" w:cstheme="minorHAnsi"/>
+          <w:color w:val="24292F"/>
+          <w:lang w:val="en-GB" w:eastAsia="en-FI"/>
+        </w:rPr>
+        <w:t>, then</w:t>
+      </w:r>
+      <w:r>
+        <w:rPr>
+          <w:rFonts w:eastAsia="Times New Roman" w:cstheme="minorHAnsi"/>
+          <w:b/>
+          <w:bCs/>
+          <w:color w:val="24292F"/>
+          <w:lang w:val="en-GB" w:eastAsia="en-FI"/>
+        </w:rPr>
+        <w:t xml:space="preserve"> </w:t>
+      </w:r>
+      <w:r>
+        <w:rPr>
+          <w:rFonts w:eastAsia="Times New Roman" w:cstheme="minorHAnsi"/>
+          <w:color w:val="24292F"/>
+          <w:lang w:val="en-GB" w:eastAsia="en-FI"/>
+        </w:rPr>
+        <w:t>g</w:t>
+      </w:r>
+      <w:r>
+        <w:rPr>
+          <w:rFonts w:eastAsia="Times New Roman" w:cstheme="minorHAnsi"/>
+          <w:color w:val="24292F"/>
+          <w:lang w:val="en-GB" w:eastAsia="en-FI"/>
+        </w:rPr>
+        <w:t>o to any post and write your comment in the comment field. Note that this is not visible when you’re not logged in.</w:t>
+      </w:r>
+    </w:p>
+    <w:p>
+      <w:pPr>
+        <w:shd w:val="clear" w:color="auto" w:fill="FFFFFF"/>
+        <w:spacing w:after="240" w:line="240" w:lineRule="auto"/>
+        <w:rPr>
+          <w:rFonts w:eastAsia="Times New Roman" w:cstheme="minorHAnsi"/>
+          <w:color w:val="24292F"/>
+          <w:lang w:val="en-GB" w:eastAsia="en-FI"/>
+        </w:rPr>
+      </w:pPr>
+      <w:r>
+        <w:rPr>
+          <w:rFonts w:eastAsia="Times New Roman" w:cstheme="minorHAnsi"/>
+          <w:b/>
+          <w:bCs/>
+          <w:color w:val="24292F"/>
+          <w:lang w:val="en-GB" w:eastAsia="en-FI"/>
+        </w:rPr>
+        <w:t xml:space="preserve">View your profile: </w:t>
+      </w:r>
+      <w:r>
+        <w:rPr>
+          <w:rFonts w:eastAsia="Times New Roman" w:cstheme="minorHAnsi"/>
+          <w:color w:val="24292F"/>
+          <w:lang w:val="en-GB" w:eastAsia="en-FI"/>
+        </w:rPr>
+        <w:t>Login, then click on your profile icon in the top app bar, and select “</w:t>
+      </w:r>
+      <w:r>
+        <w:rPr>
+          <w:rFonts w:eastAsia="Times New Roman" w:cstheme="minorHAnsi"/>
+          <w:color w:val="24292F"/>
+          <w:lang w:val="en-GB" w:eastAsia="en-FI"/>
+        </w:rPr>
+        <w:t>profile</w:t>
+      </w:r>
+      <w:r>
+        <w:rPr>
+          <w:rFonts w:eastAsia="Times New Roman" w:cstheme="minorHAnsi"/>
+          <w:color w:val="24292F"/>
+          <w:lang w:val="en-GB" w:eastAsia="en-FI"/>
+        </w:rPr>
+        <w:t>”.</w:t>
+      </w:r>
+    </w:p>
+    <w:p>
+      <w:pPr>
+        <w:shd w:val="clear" w:color="auto" w:fill="FFFFFF"/>
+        <w:spacing w:after="240" w:line="240" w:lineRule="auto"/>
+        <w:rPr>
+          <w:rFonts w:cstheme="minorHAnsi"/>
+        </w:rPr>
+      </w:pPr>
+    </w:p>
+    <w:p>
+      <w:pPr>
+        <w:shd w:val="clear" w:color="auto" w:fill="FFFFFF"/>
+        <w:spacing w:after="240" w:line="240" w:lineRule="auto"/>
+        <w:rPr>
+          <w:rFonts w:eastAsia="Times New Roman" w:cstheme="minorHAnsi"/>
+          <w:color w:val="24292F"/>
+          <w:lang w:eastAsia="en-FI"/>
+        </w:rPr>
+      </w:pPr>
+      <w:r>
+        <w:rPr>
+          <w:rFonts w:eastAsia="Times New Roman" w:cstheme="minorHAnsi"/>
+          <w:color w:val="24292F"/>
+          <w:lang w:eastAsia="en-FI"/>
+        </w:rPr>
+        <w:t>Features</w:t>
+      </w:r>
+    </w:p>
+    <w:p>
+      <w:pPr>
+        <w:shd w:val="clear" w:color="auto" w:fill="FFFFFF"/>
+        <w:spacing w:after="240" w:line="240" w:lineRule="auto"/>
+        <w:rPr>
+          <w:rFonts w:eastAsia="Times New Roman" w:cstheme="minorHAnsi"/>
+          <w:color w:val="24292F"/>
+          <w:lang w:eastAsia="en-FI"/>
+        </w:rPr>
+      </w:pPr>
+      <w:r>
+        <w:rPr>
+          <w:rFonts w:eastAsia="Times New Roman" w:cstheme="minorHAnsi"/>
+          <w:color w:val="24292F"/>
+          <w:lang w:eastAsia="en-FI"/>
+        </w:rPr>
+        <w:t>Backend:</w:t>
+      </w:r>
+    </w:p>
+    <w:p>
+      <w:pPr>
+        <w:numPr>
+          <w:ilvl w:val="0"/>
+          <w:numId w:val="2"/>
+        </w:numPr>
+        <w:shd w:val="clear" w:color="auto" w:fill="FFFFFF"/>
+        <w:spacing w:before="100" w:beforeAutospacing="1" w:after="100" w:afterAutospacing="1" w:line="240" w:lineRule="auto"/>
+        <w:rPr>
+          <w:rFonts w:eastAsia="Times New Roman" w:cstheme="minorHAnsi"/>
+          <w:color w:val="24292F"/>
+          <w:lang w:eastAsia="en-FI"/>
+        </w:rPr>
+      </w:pPr>
+      <w:r>
+        <w:rPr>
+          <w:rFonts w:eastAsia="Times New Roman" w:cstheme="minorHAnsi"/>
+          <w:color w:val="24292F"/>
+          <w:lang w:eastAsia="en-FI"/>
+        </w:rPr>
+        <w:t>Backend implemented with Node.js using Express framework.</w:t>
+      </w:r>
+    </w:p>
+    <w:p>
+      <w:pPr>
+        <w:numPr>
+          <w:ilvl w:val="0"/>
+          <w:numId w:val="2"/>
+        </w:numPr>
+        <w:shd w:val="clear" w:color="auto" w:fill="FFFFFF"/>
+        <w:spacing w:before="60" w:after="100" w:afterAutospacing="1" w:line="240" w:lineRule="auto"/>
+        <w:rPr>
+          <w:rFonts w:eastAsia="Times New Roman" w:cstheme="minorHAnsi"/>
+          <w:color w:val="24292F"/>
+          <w:lang w:eastAsia="en-FI"/>
+        </w:rPr>
+      </w:pPr>
+      <w:r>
+        <w:rPr>
+          <w:rFonts w:eastAsia="Times New Roman" w:cstheme="minorHAnsi"/>
+          <w:color w:val="24292F"/>
+          <w:lang w:eastAsia="en-FI"/>
+        </w:rPr>
+        <w:t>An SQLite database containing all persistent information</w:t>
+      </w:r>
+    </w:p>
+    <w:p>
+      <w:pPr>
+        <w:numPr>
+          <w:ilvl w:val="0"/>
+          <w:numId w:val="2"/>
+        </w:numPr>
+        <w:shd w:val="clear" w:color="auto" w:fill="FFFFFF"/>
+        <w:spacing w:before="60" w:after="100" w:afterAutospacing="1" w:line="240" w:lineRule="auto"/>
+        <w:rPr>
+          <w:rFonts w:eastAsia="Times New Roman" w:cstheme="minorHAnsi"/>
+          <w:color w:val="24292F"/>
+          <w:lang w:eastAsia="en-FI"/>
+        </w:rPr>
+      </w:pPr>
+      <w:r>
+        <w:rPr>
+          <w:rFonts w:eastAsia="Times New Roman" w:cstheme="minorHAnsi"/>
+          <w:color w:val="24292F"/>
+          <w:lang w:eastAsia="en-FI"/>
+        </w:rPr>
+        <w:t>API to access and modify the information in the database</w:t>
+      </w:r>
+    </w:p>
+    <w:p>
+      <w:pPr>
+        <w:numPr>
+          <w:ilvl w:val="0"/>
+          <w:numId w:val="2"/>
+        </w:numPr>
+        <w:shd w:val="clear" w:color="auto" w:fill="FFFFFF"/>
+        <w:spacing w:before="60" w:after="100" w:afterAutospacing="1" w:line="240" w:lineRule="auto"/>
+        <w:rPr>
+          <w:rFonts w:eastAsia="Times New Roman" w:cstheme="minorHAnsi"/>
+          <w:color w:val="24292F"/>
+          <w:lang w:eastAsia="en-FI"/>
+        </w:rPr>
+      </w:pPr>
+      <w:r>
+        <w:rPr>
+          <w:rFonts w:eastAsia="Times New Roman" w:cstheme="minorHAnsi"/>
+          <w:color w:val="24292F"/>
+          <w:lang w:eastAsia="en-FI"/>
+        </w:rPr>
+        <w:t>Use of parametrized queries to protect against SQL injections</w:t>
+      </w:r>
+    </w:p>
+    <w:p>
+      <w:pPr>
+        <w:numPr>
+          <w:ilvl w:val="0"/>
+          <w:numId w:val="2"/>
+        </w:numPr>
+        <w:shd w:val="clear" w:color="auto" w:fill="FFFFFF"/>
+        <w:spacing w:before="60" w:after="100" w:afterAutospacing="1" w:line="240" w:lineRule="auto"/>
+        <w:rPr>
+          <w:rFonts w:eastAsia="Times New Roman" w:cstheme="minorHAnsi"/>
+          <w:color w:val="24292F"/>
+          <w:lang w:eastAsia="en-FI"/>
+        </w:rPr>
+      </w:pPr>
+      <w:r>
+        <w:rPr>
+          <w:rFonts w:eastAsia="Times New Roman" w:cstheme="minorHAnsi"/>
+          <w:color w:val="24292F"/>
+          <w:lang w:eastAsia="en-FI"/>
+        </w:rPr>
+        <w:t xml:space="preserve">Encryption of passwords in database using </w:t>
+      </w:r>
+      <w:proofErr w:type="spellStart"/>
+      <w:r>
+        <w:rPr>
+          <w:rFonts w:eastAsia="Times New Roman" w:cstheme="minorHAnsi"/>
+          <w:color w:val="24292F"/>
+          <w:lang w:eastAsia="en-FI"/>
+        </w:rPr>
+        <w:t>bcrypt</w:t>
+      </w:r>
+      <w:proofErr w:type="spellEnd"/>
+    </w:p>
+    <w:p>
+      <w:pPr>
+        <w:numPr>
+          <w:ilvl w:val="0"/>
+          <w:numId w:val="2"/>
+        </w:numPr>
+        <w:shd w:val="clear" w:color="auto" w:fill="FFFFFF"/>
+        <w:spacing w:before="60" w:after="100" w:afterAutospacing="1" w:line="240" w:lineRule="auto"/>
+        <w:rPr>
+          <w:rFonts w:eastAsia="Times New Roman" w:cstheme="minorHAnsi"/>
+          <w:color w:val="24292F"/>
+          <w:lang w:eastAsia="en-FI"/>
+        </w:rPr>
+      </w:pPr>
+      <w:r>
+        <w:rPr>
+          <w:rFonts w:eastAsia="Times New Roman" w:cstheme="minorHAnsi"/>
+          <w:color w:val="24292F"/>
+          <w:lang w:eastAsia="en-FI"/>
+        </w:rPr>
+        <w:t>Use of SQL constraints to keep voting data valid after successive votes by same user</w:t>
+      </w:r>
+    </w:p>
+    <w:p>
+      <w:pPr>
+        <w:shd w:val="clear" w:color="auto" w:fill="FFFFFF"/>
+        <w:spacing w:after="240" w:line="240" w:lineRule="auto"/>
+        <w:rPr>
+          <w:rFonts w:eastAsia="Times New Roman" w:cstheme="minorHAnsi"/>
+          <w:color w:val="24292F"/>
+          <w:lang w:eastAsia="en-FI"/>
+        </w:rPr>
+      </w:pPr>
+      <w:r>
+        <w:rPr>
+          <w:rFonts w:eastAsia="Times New Roman" w:cstheme="minorHAnsi"/>
+          <w:color w:val="24292F"/>
+          <w:lang w:eastAsia="en-FI"/>
+        </w:rPr>
+        <w:t>Frontend:</w:t>
+      </w:r>
+    </w:p>
+    <w:p>
+      <w:pPr>
+        <w:numPr>
+          <w:ilvl w:val="0"/>
+          <w:numId w:val="3"/>
+        </w:numPr>
+        <w:shd w:val="clear" w:color="auto" w:fill="FFFFFF"/>
+        <w:spacing w:before="100" w:beforeAutospacing="1" w:after="100" w:afterAutospacing="1" w:line="240" w:lineRule="auto"/>
+        <w:rPr>
+          <w:rFonts w:eastAsia="Times New Roman" w:cstheme="minorHAnsi"/>
+          <w:color w:val="24292F"/>
+          <w:lang w:eastAsia="en-FI"/>
+        </w:rPr>
+      </w:pPr>
+      <w:r>
+        <w:rPr>
+          <w:rFonts w:eastAsia="Times New Roman" w:cstheme="minorHAnsi"/>
+          <w:color w:val="24292F"/>
+          <w:lang w:eastAsia="en-FI"/>
+        </w:rPr>
+        <w:t>Frontend implemented with React and Material UI</w:t>
+      </w:r>
+    </w:p>
+    <w:p>
+      <w:pPr>
+        <w:numPr>
+          <w:ilvl w:val="0"/>
+          <w:numId w:val="3"/>
+        </w:numPr>
+        <w:shd w:val="clear" w:color="auto" w:fill="FFFFFF"/>
+        <w:spacing w:before="60" w:after="100" w:afterAutospacing="1" w:line="240" w:lineRule="auto"/>
+        <w:rPr>
+          <w:rFonts w:eastAsia="Times New Roman" w:cstheme="minorHAnsi"/>
+          <w:color w:val="24292F"/>
+          <w:lang w:eastAsia="en-FI"/>
+        </w:rPr>
+      </w:pPr>
+      <w:r>
+        <w:rPr>
+          <w:rFonts w:eastAsia="Times New Roman" w:cstheme="minorHAnsi"/>
+          <w:color w:val="24292F"/>
+          <w:lang w:eastAsia="en-FI"/>
+        </w:rPr>
+        <w:t>Reactive UI usable with mobile devices</w:t>
+      </w:r>
+    </w:p>
+    <w:p>
+      <w:pPr>
+        <w:numPr>
+          <w:ilvl w:val="0"/>
+          <w:numId w:val="3"/>
+        </w:numPr>
+        <w:shd w:val="clear" w:color="auto" w:fill="FFFFFF"/>
+        <w:spacing w:before="60" w:after="100" w:afterAutospacing="1" w:line="240" w:lineRule="auto"/>
+        <w:rPr>
+          <w:rFonts w:eastAsia="Times New Roman" w:cstheme="minorHAnsi"/>
+          <w:color w:val="24292F"/>
+          <w:lang w:eastAsia="en-FI"/>
+        </w:rPr>
+      </w:pPr>
+      <w:r>
+        <w:rPr>
+          <w:rFonts w:eastAsia="Times New Roman" w:cstheme="minorHAnsi"/>
+          <w:color w:val="24292F"/>
+          <w:lang w:eastAsia="en-FI"/>
+        </w:rPr>
+        <w:t>Ability to login, logout and register as a user</w:t>
+      </w:r>
+    </w:p>
+    <w:p>
+      <w:pPr>
+        <w:numPr>
+          <w:ilvl w:val="0"/>
+          <w:numId w:val="3"/>
+        </w:numPr>
+        <w:shd w:val="clear" w:color="auto" w:fill="FFFFFF"/>
+        <w:spacing w:before="60" w:after="100" w:afterAutospacing="1" w:line="240" w:lineRule="auto"/>
+        <w:rPr>
+          <w:rFonts w:eastAsia="Times New Roman" w:cstheme="minorHAnsi"/>
+          <w:color w:val="24292F"/>
+          <w:lang w:eastAsia="en-FI"/>
+        </w:rPr>
+      </w:pPr>
+      <w:r>
+        <w:rPr>
+          <w:rFonts w:eastAsia="Times New Roman" w:cstheme="minorHAnsi"/>
+          <w:color w:val="24292F"/>
+          <w:lang w:eastAsia="en-FI"/>
+        </w:rPr>
+        <w:t>Password requirements (8 characters, one upper- and one lowercase character, one number and a symbol required)</w:t>
+      </w:r>
+    </w:p>
+    <w:p>
+      <w:pPr>
+        <w:numPr>
+          <w:ilvl w:val="0"/>
+          <w:numId w:val="3"/>
+        </w:numPr>
+        <w:shd w:val="clear" w:color="auto" w:fill="FFFFFF"/>
+        <w:spacing w:before="60" w:after="100" w:afterAutospacing="1" w:line="240" w:lineRule="auto"/>
+        <w:rPr>
+          <w:rFonts w:eastAsia="Times New Roman" w:cstheme="minorHAnsi"/>
+          <w:color w:val="24292F"/>
+          <w:lang w:eastAsia="en-FI"/>
+        </w:rPr>
+      </w:pPr>
+      <w:r>
+        <w:rPr>
+          <w:rFonts w:eastAsia="Times New Roman" w:cstheme="minorHAnsi"/>
+          <w:color w:val="24292F"/>
+          <w:lang w:eastAsia="en-FI"/>
+        </w:rPr>
+        <w:t>JWT-based authentication</w:t>
+      </w:r>
+    </w:p>
+    <w:p>
+      <w:pPr>
+        <w:numPr>
+          <w:ilvl w:val="0"/>
+          <w:numId w:val="3"/>
+        </w:numPr>
+        <w:shd w:val="clear" w:color="auto" w:fill="FFFFFF"/>
+        <w:spacing w:before="60" w:after="100" w:afterAutospacing="1" w:line="240" w:lineRule="auto"/>
+        <w:rPr>
+          <w:rFonts w:eastAsia="Times New Roman" w:cstheme="minorHAnsi"/>
+          <w:color w:val="24292F"/>
+          <w:lang w:eastAsia="en-FI"/>
+        </w:rPr>
+      </w:pPr>
+      <w:r>
+        <w:rPr>
+          <w:rFonts w:eastAsia="Times New Roman" w:cstheme="minorHAnsi"/>
+          <w:color w:val="24292F"/>
+          <w:lang w:eastAsia="en-FI"/>
+        </w:rPr>
+        <w:t>Authenticated users can create posts, comment on posts and vote on them</w:t>
+      </w:r>
+    </w:p>
+    <w:p>
+      <w:pPr>
+        <w:numPr>
+          <w:ilvl w:val="0"/>
+          <w:numId w:val="3"/>
+        </w:numPr>
+        <w:shd w:val="clear" w:color="auto" w:fill="FFFFFF"/>
+        <w:spacing w:before="60" w:after="100" w:afterAutospacing="1" w:line="240" w:lineRule="auto"/>
+        <w:rPr>
+          <w:rFonts w:eastAsia="Times New Roman" w:cstheme="minorHAnsi"/>
+          <w:color w:val="24292F"/>
+          <w:lang w:eastAsia="en-FI"/>
+        </w:rPr>
+      </w:pPr>
+      <w:r>
+        <w:rPr>
+          <w:rFonts w:eastAsia="Times New Roman" w:cstheme="minorHAnsi"/>
+          <w:color w:val="24292F"/>
+          <w:lang w:eastAsia="en-FI"/>
+        </w:rPr>
+        <w:t>Ability to edit and delete your own posts</w:t>
+      </w:r>
+    </w:p>
+    <w:p>
+      <w:pPr>
+        <w:numPr>
+          <w:ilvl w:val="0"/>
+          <w:numId w:val="3"/>
+        </w:numPr>
+        <w:shd w:val="clear" w:color="auto" w:fill="FFFFFF"/>
+        <w:spacing w:before="60" w:after="100" w:afterAutospacing="1" w:line="240" w:lineRule="auto"/>
+        <w:rPr>
+          <w:rFonts w:eastAsia="Times New Roman" w:cstheme="minorHAnsi"/>
+          <w:color w:val="24292F"/>
+          <w:lang w:eastAsia="en-FI"/>
+        </w:rPr>
+      </w:pPr>
+      <w:r>
+        <w:rPr>
+          <w:rFonts w:eastAsia="Times New Roman" w:cstheme="minorHAnsi"/>
+          <w:color w:val="24292F"/>
+          <w:lang w:eastAsia="en-FI"/>
+        </w:rPr>
+        <w:t>Pagination can be used when over 10 posts are in the database</w:t>
+      </w:r>
+    </w:p>
+    <w:p>
+      <w:pPr>
+        <w:numPr>
+          <w:ilvl w:val="0"/>
+          <w:numId w:val="3"/>
+        </w:numPr>
+        <w:shd w:val="clear" w:color="auto" w:fill="FFFFFF"/>
+        <w:spacing w:before="60" w:after="100" w:afterAutospacing="1" w:line="240" w:lineRule="auto"/>
+        <w:rPr>
+          <w:rFonts w:eastAsia="Times New Roman" w:cstheme="minorHAnsi"/>
+          <w:color w:val="24292F"/>
+          <w:lang w:eastAsia="en-FI"/>
+        </w:rPr>
+      </w:pPr>
+      <w:r>
+        <w:rPr>
+          <w:rFonts w:eastAsia="Times New Roman" w:cstheme="minorHAnsi"/>
+          <w:color w:val="24292F"/>
+          <w:lang w:eastAsia="en-FI"/>
+        </w:rPr>
+        <w:t>Code highlighting syntax for posts and comments</w:t>
+      </w:r>
+    </w:p>
+    <w:p>
+      <w:pPr>
+        <w:numPr>
+          <w:ilvl w:val="0"/>
+          <w:numId w:val="3"/>
+        </w:numPr>
+        <w:shd w:val="clear" w:color="auto" w:fill="FFFFFF"/>
+        <w:spacing w:before="60" w:after="100" w:afterAutospacing="1" w:line="240" w:lineRule="auto"/>
+        <w:rPr>
+          <w:rFonts w:eastAsia="Times New Roman" w:cstheme="minorHAnsi"/>
+          <w:color w:val="24292F"/>
+          <w:lang w:eastAsia="en-FI"/>
+        </w:rPr>
+      </w:pPr>
+      <w:r>
+        <w:rPr>
+          <w:rFonts w:eastAsia="Times New Roman" w:cstheme="minorHAnsi"/>
+          <w:color w:val="24292F"/>
+          <w:lang w:eastAsia="en-FI"/>
+        </w:rPr>
+        <w:t>Timestamp of post creation visible</w:t>
+      </w:r>
+    </w:p>
+    <w:p>
+      <w:pPr>
+        <w:rPr>
+          <w:rFonts w:cstheme="minorHAnsi"/>
+        </w:rPr>
+      </w:pPr>
+    </w:p>
+    <w:p>
+      <w:pPr>
+        <w:rPr>
+          <w:rFonts w:cstheme="minorHAnsi"/>
+        </w:rPr>
+      </w:pPr>
+      <w:r>
+        <w:rPr>
+          <w:rFonts w:cstheme="minorHAnsi"/>
+        </w:rPr>
+        <w:br w:type="page"/>
+      </w:r>
+    </w:p>
+    <w:tbl>
+      <w:tblPr>
+        <w:tblW w:w="0" w:type="auto"/>
+        <w:tblCellMar>
+          <w:top w:w="15" w:type="dxa"/>
+          <w:left w:w="15" w:type="dxa"/>
+          <w:bottom w:w="15" w:type="dxa"/>
+          <w:right w:w="15" w:type="dxa"/>
+        </w:tblCellMar>
+        <w:tblLook w:val="04A0" w:firstRow="1" w:lastRow="0" w:firstColumn="1" w:lastColumn="0" w:noHBand="0" w:noVBand="1"/>
+      </w:tblPr>
+      <w:tblGrid>
+        <w:gridCol w:w="7843"/>
+        <w:gridCol w:w="1163"/>
+      </w:tblGrid>
+      <w:tr>
+        <w:tc>
+          <w:tcPr>
+            <w:tcW w:w="0" w:type="auto"/>
+            <w:tcBorders>
+              <w:top w:val="single" w:sz="8" w:space="0" w:color="000000"/>
+              <w:left w:val="single" w:sz="8" w:space="0" w:color="000000"/>
+              <w:bottom w:val="single" w:sz="8" w:space="0" w:color="000000"/>
+              <w:right w:val="single" w:sz="8" w:space="0" w:color="000000"/>
+            </w:tcBorders>
+            <w:tcMar>
+              <w:top w:w="100" w:type="dxa"/>
+              <w:left w:w="100" w:type="dxa"/>
+              <w:bottom w:w="100" w:type="dxa"/>
+              <w:right w:w="100" w:type="dxa"/>
+            </w:tcMar>
+            <w:hideMark/>
+          </w:tcPr>
+          <w:p>
+            <w:pPr>
+              <w:spacing w:after="0" w:line="240" w:lineRule="auto"/>
+              <w:rPr>
+                <w:rFonts w:ascii="Times New Roman" w:eastAsia="Times New Roman" w:hAnsi="Times New Roman" w:cs="Times New Roman"/>
+                <w:sz w:val="24"/>
+                <w:szCs w:val="24"/>
+                <w:lang w:eastAsia="en-FI"/>
+              </w:rPr>
+            </w:pPr>
+            <w:r>
+              <w:rPr>
+                <w:rFonts w:ascii="Ubuntu" w:eastAsia="Times New Roman" w:hAnsi="Ubuntu" w:cs="Times New Roman"/>
+                <w:b/>
+                <w:bCs/>
+                <w:color w:val="000000"/>
+                <w:lang w:eastAsia="en-FI"/>
+              </w:rPr>
+              <w:lastRenderedPageBreak/>
+              <w:t>Feature</w:t>
+            </w:r>
+          </w:p>
+        </w:tc>
+        <w:tc>
+          <w:tcPr>
+            <w:tcW w:w="0" w:type="auto"/>
+            <w:tcBorders>
+              <w:top w:val="single" w:sz="8" w:space="0" w:color="000000"/>
+              <w:left w:val="single" w:sz="8" w:space="0" w:color="000000"/>
+              <w:bottom w:val="single" w:sz="8" w:space="0" w:color="000000"/>
+              <w:right w:val="single" w:sz="8" w:space="0" w:color="000000"/>
+            </w:tcBorders>
+            <w:tcMar>
+              <w:top w:w="100" w:type="dxa"/>
+              <w:left w:w="100" w:type="dxa"/>
+              <w:bottom w:w="100" w:type="dxa"/>
+              <w:right w:w="100" w:type="dxa"/>
+            </w:tcMar>
+            <w:hideMark/>
+          </w:tcPr>
+          <w:p>
+            <w:pPr>
+              <w:spacing w:after="0" w:line="240" w:lineRule="auto"/>
+              <w:rPr>
+                <w:rFonts w:ascii="Times New Roman" w:eastAsia="Times New Roman" w:hAnsi="Times New Roman" w:cs="Times New Roman"/>
+                <w:sz w:val="24"/>
+                <w:szCs w:val="24"/>
+                <w:lang w:eastAsia="en-FI"/>
+              </w:rPr>
+            </w:pPr>
+            <w:r>
+              <w:rPr>
+                <w:rFonts w:ascii="Ubuntu" w:eastAsia="Times New Roman" w:hAnsi="Ubuntu" w:cs="Times New Roman"/>
+                <w:b/>
+                <w:bCs/>
+                <w:color w:val="000000"/>
+                <w:lang w:eastAsia="en-FI"/>
+              </w:rPr>
+              <w:t>Max points</w:t>
+            </w:r>
+          </w:p>
+        </w:tc>
+      </w:tr>
+      <w:tr>
+        <w:tc>
+          <w:tcPr>
+            <w:tcW w:w="0" w:type="auto"/>
+            <w:tcBorders>
+              <w:top w:val="single" w:sz="8" w:space="0" w:color="000000"/>
+              <w:left w:val="single" w:sz="8" w:space="0" w:color="000000"/>
+              <w:bottom w:val="single" w:sz="8" w:space="0" w:color="000000"/>
+              <w:right w:val="single" w:sz="8" w:space="0" w:color="000000"/>
+            </w:tcBorders>
+            <w:tcMar>
+              <w:top w:w="100" w:type="dxa"/>
+              <w:left w:w="100" w:type="dxa"/>
+              <w:bottom w:w="100" w:type="dxa"/>
+              <w:right w:w="100" w:type="dxa"/>
+            </w:tcMar>
+            <w:hideMark/>
+          </w:tcPr>
+          <w:p>
+            <w:pPr>
+              <w:spacing w:after="0" w:line="240" w:lineRule="auto"/>
+              <w:rPr>
+                <w:rFonts w:ascii="Times New Roman" w:eastAsia="Times New Roman" w:hAnsi="Times New Roman" w:cs="Times New Roman"/>
+                <w:sz w:val="24"/>
+                <w:szCs w:val="24"/>
+                <w:lang w:eastAsia="en-FI"/>
+              </w:rPr>
+            </w:pPr>
+            <w:r>
+              <w:rPr>
+                <w:rFonts w:ascii="Ubuntu" w:eastAsia="Times New Roman" w:hAnsi="Ubuntu" w:cs="Times New Roman"/>
+                <w:color w:val="000000"/>
+                <w:lang w:eastAsia="en-FI"/>
+              </w:rPr>
+              <w:t>Basic features (as stated in the previous chapter)  with well written documentation</w:t>
+            </w:r>
+          </w:p>
+        </w:tc>
+        <w:tc>
+          <w:tcPr>
+            <w:tcW w:w="0" w:type="auto"/>
+            <w:tcBorders>
+              <w:top w:val="single" w:sz="8" w:space="0" w:color="000000"/>
+              <w:left w:val="single" w:sz="8" w:space="0" w:color="000000"/>
+              <w:bottom w:val="single" w:sz="8" w:space="0" w:color="000000"/>
+              <w:right w:val="single" w:sz="8" w:space="0" w:color="000000"/>
+            </w:tcBorders>
+            <w:tcMar>
+              <w:top w:w="100" w:type="dxa"/>
+              <w:left w:w="100" w:type="dxa"/>
+              <w:bottom w:w="100" w:type="dxa"/>
+              <w:right w:w="100" w:type="dxa"/>
+            </w:tcMar>
+            <w:hideMark/>
+          </w:tcPr>
+          <w:p>
+            <w:pPr>
+              <w:spacing w:after="0" w:line="240" w:lineRule="auto"/>
+              <w:rPr>
+                <w:rFonts w:ascii="Times New Roman" w:eastAsia="Times New Roman" w:hAnsi="Times New Roman" w:cs="Times New Roman"/>
+                <w:sz w:val="24"/>
+                <w:szCs w:val="24"/>
+                <w:lang w:eastAsia="en-FI"/>
+              </w:rPr>
+            </w:pPr>
+            <w:r>
+              <w:rPr>
+                <w:rFonts w:ascii="Ubuntu" w:eastAsia="Times New Roman" w:hAnsi="Ubuntu" w:cs="Times New Roman"/>
+                <w:color w:val="000000"/>
+                <w:lang w:eastAsia="en-FI"/>
+              </w:rPr>
+              <w:t>25</w:t>
+            </w:r>
+          </w:p>
+        </w:tc>
+      </w:tr>
+      <w:tr>
+        <w:tc>
+          <w:tcPr>
+            <w:tcW w:w="0" w:type="auto"/>
+            <w:tcBorders>
+              <w:top w:val="single" w:sz="8" w:space="0" w:color="000000"/>
+              <w:left w:val="single" w:sz="8" w:space="0" w:color="000000"/>
+              <w:bottom w:val="single" w:sz="8" w:space="0" w:color="000000"/>
+              <w:right w:val="single" w:sz="8" w:space="0" w:color="000000"/>
+            </w:tcBorders>
+            <w:tcMar>
+              <w:top w:w="100" w:type="dxa"/>
+              <w:left w:w="100" w:type="dxa"/>
+              <w:bottom w:w="100" w:type="dxa"/>
+              <w:right w:w="100" w:type="dxa"/>
+            </w:tcMar>
+            <w:hideMark/>
+          </w:tcPr>
+          <w:p>
+            <w:pPr>
+              <w:spacing w:after="0" w:line="240" w:lineRule="auto"/>
+              <w:rPr>
+                <w:rFonts w:ascii="Times New Roman" w:eastAsia="Times New Roman" w:hAnsi="Times New Roman" w:cs="Times New Roman"/>
+                <w:sz w:val="24"/>
+                <w:szCs w:val="24"/>
+                <w:lang w:eastAsia="en-FI"/>
+              </w:rPr>
+            </w:pPr>
+            <w:r>
+              <w:rPr>
+                <w:rFonts w:ascii="Ubuntu" w:eastAsia="Times New Roman" w:hAnsi="Ubuntu" w:cs="Times New Roman"/>
+                <w:color w:val="000000"/>
+                <w:lang w:eastAsia="en-FI"/>
+              </w:rPr>
+              <w:t>Users can edit their own posts</w:t>
+            </w:r>
+          </w:p>
+        </w:tc>
+        <w:tc>
+          <w:tcPr>
+            <w:tcW w:w="0" w:type="auto"/>
+            <w:tcBorders>
+              <w:top w:val="single" w:sz="8" w:space="0" w:color="000000"/>
+              <w:left w:val="single" w:sz="8" w:space="0" w:color="000000"/>
+              <w:bottom w:val="single" w:sz="8" w:space="0" w:color="000000"/>
+              <w:right w:val="single" w:sz="8" w:space="0" w:color="000000"/>
+            </w:tcBorders>
+            <w:tcMar>
+              <w:top w:w="100" w:type="dxa"/>
+              <w:left w:w="100" w:type="dxa"/>
+              <w:bottom w:w="100" w:type="dxa"/>
+              <w:right w:w="100" w:type="dxa"/>
+            </w:tcMar>
+            <w:hideMark/>
+          </w:tcPr>
+          <w:p>
+            <w:pPr>
+              <w:spacing w:after="0" w:line="240" w:lineRule="auto"/>
+              <w:rPr>
+                <w:rFonts w:ascii="Times New Roman" w:eastAsia="Times New Roman" w:hAnsi="Times New Roman" w:cs="Times New Roman"/>
+                <w:sz w:val="24"/>
+                <w:szCs w:val="24"/>
+                <w:lang w:eastAsia="en-FI"/>
+              </w:rPr>
+            </w:pPr>
+            <w:r>
+              <w:rPr>
+                <w:rFonts w:ascii="Ubuntu" w:eastAsia="Times New Roman" w:hAnsi="Ubuntu" w:cs="Times New Roman"/>
+                <w:color w:val="000000"/>
+                <w:lang w:eastAsia="en-FI"/>
+              </w:rPr>
+              <w:t>4</w:t>
+            </w:r>
+          </w:p>
+        </w:tc>
+      </w:tr>
+      <w:tr>
+        <w:tc>
+          <w:tcPr>
+            <w:tcW w:w="0" w:type="auto"/>
+            <w:tcBorders>
+              <w:top w:val="single" w:sz="8" w:space="0" w:color="000000"/>
+              <w:left w:val="single" w:sz="8" w:space="0" w:color="000000"/>
+              <w:bottom w:val="single" w:sz="8" w:space="0" w:color="000000"/>
+              <w:right w:val="single" w:sz="8" w:space="0" w:color="000000"/>
+            </w:tcBorders>
+            <w:tcMar>
+              <w:top w:w="100" w:type="dxa"/>
+              <w:left w:w="100" w:type="dxa"/>
+              <w:bottom w:w="100" w:type="dxa"/>
+              <w:right w:w="100" w:type="dxa"/>
+            </w:tcMar>
+            <w:hideMark/>
+          </w:tcPr>
+          <w:p>
+            <w:pPr>
+              <w:spacing w:after="0" w:line="240" w:lineRule="auto"/>
+              <w:rPr>
+                <w:rFonts w:ascii="Times New Roman" w:eastAsia="Times New Roman" w:hAnsi="Times New Roman" w:cs="Times New Roman"/>
+                <w:sz w:val="24"/>
+                <w:szCs w:val="24"/>
+                <w:lang w:eastAsia="en-FI"/>
+              </w:rPr>
+            </w:pPr>
+            <w:r>
+              <w:rPr>
+                <w:rFonts w:ascii="Ubuntu" w:eastAsia="Times New Roman" w:hAnsi="Ubuntu" w:cs="Times New Roman"/>
+                <w:color w:val="000000"/>
+                <w:lang w:eastAsia="en-FI"/>
+              </w:rPr>
+              <w:t>Utilization of a frontside framework, such as React, but you can also use Angular, Vue or some other</w:t>
+            </w:r>
+          </w:p>
+        </w:tc>
+        <w:tc>
+          <w:tcPr>
+            <w:tcW w:w="0" w:type="auto"/>
+            <w:tcBorders>
+              <w:top w:val="single" w:sz="8" w:space="0" w:color="000000"/>
+              <w:left w:val="single" w:sz="8" w:space="0" w:color="000000"/>
+              <w:bottom w:val="single" w:sz="8" w:space="0" w:color="000000"/>
+              <w:right w:val="single" w:sz="8" w:space="0" w:color="000000"/>
+            </w:tcBorders>
+            <w:tcMar>
+              <w:top w:w="100" w:type="dxa"/>
+              <w:left w:w="100" w:type="dxa"/>
+              <w:bottom w:w="100" w:type="dxa"/>
+              <w:right w:w="100" w:type="dxa"/>
+            </w:tcMar>
+            <w:hideMark/>
+          </w:tcPr>
+          <w:p>
+            <w:pPr>
+              <w:spacing w:after="0" w:line="240" w:lineRule="auto"/>
+              <w:rPr>
+                <w:rFonts w:ascii="Times New Roman" w:eastAsia="Times New Roman" w:hAnsi="Times New Roman" w:cs="Times New Roman"/>
+                <w:sz w:val="24"/>
+                <w:szCs w:val="24"/>
+                <w:lang w:eastAsia="en-FI"/>
+              </w:rPr>
+            </w:pPr>
+            <w:r>
+              <w:rPr>
+                <w:rFonts w:ascii="Ubuntu" w:eastAsia="Times New Roman" w:hAnsi="Ubuntu" w:cs="Times New Roman"/>
+                <w:color w:val="000000"/>
+                <w:lang w:eastAsia="en-FI"/>
+              </w:rPr>
+              <w:t>5</w:t>
+            </w:r>
+          </w:p>
+        </w:tc>
+      </w:tr>
+      <w:tr>
+        <w:trPr>
+          <w:trHeight w:val="448"/>
+        </w:trPr>
+        <w:tc>
+          <w:tcPr>
+            <w:tcW w:w="0" w:type="auto"/>
+            <w:tcBorders>
+              <w:top w:val="single" w:sz="8" w:space="0" w:color="000000"/>
+              <w:left w:val="single" w:sz="8" w:space="0" w:color="000000"/>
+              <w:bottom w:val="single" w:sz="8" w:space="0" w:color="000000"/>
+              <w:right w:val="single" w:sz="8" w:space="0" w:color="000000"/>
+            </w:tcBorders>
+            <w:tcMar>
+              <w:top w:w="100" w:type="dxa"/>
+              <w:left w:w="100" w:type="dxa"/>
+              <w:bottom w:w="100" w:type="dxa"/>
+              <w:right w:w="100" w:type="dxa"/>
+            </w:tcMar>
+            <w:hideMark/>
+          </w:tcPr>
+          <w:p>
+            <w:pPr>
+              <w:spacing w:after="0" w:line="240" w:lineRule="auto"/>
+              <w:rPr>
+                <w:rFonts w:ascii="Times New Roman" w:eastAsia="Times New Roman" w:hAnsi="Times New Roman" w:cs="Times New Roman"/>
+                <w:sz w:val="24"/>
+                <w:szCs w:val="24"/>
+                <w:lang w:eastAsia="en-FI"/>
+              </w:rPr>
+            </w:pPr>
+            <w:r>
+              <w:rPr>
+                <w:rFonts w:ascii="Ubuntu" w:eastAsia="Times New Roman" w:hAnsi="Ubuntu" w:cs="Times New Roman"/>
+                <w:color w:val="000000"/>
+                <w:lang w:eastAsia="en-FI"/>
+              </w:rPr>
+              <w:t>Use some highlight library for the code snippets, for example https://highlightjs.org/</w:t>
+            </w:r>
+          </w:p>
+        </w:tc>
+        <w:tc>
+          <w:tcPr>
+            <w:tcW w:w="0" w:type="auto"/>
+            <w:tcBorders>
+              <w:top w:val="single" w:sz="8" w:space="0" w:color="000000"/>
+              <w:left w:val="single" w:sz="8" w:space="0" w:color="000000"/>
+              <w:bottom w:val="single" w:sz="8" w:space="0" w:color="000000"/>
+              <w:right w:val="single" w:sz="8" w:space="0" w:color="000000"/>
+            </w:tcBorders>
+            <w:tcMar>
+              <w:top w:w="100" w:type="dxa"/>
+              <w:left w:w="100" w:type="dxa"/>
+              <w:bottom w:w="100" w:type="dxa"/>
+              <w:right w:w="100" w:type="dxa"/>
+            </w:tcMar>
+            <w:hideMark/>
+          </w:tcPr>
+          <w:p>
+            <w:pPr>
+              <w:spacing w:after="0" w:line="240" w:lineRule="auto"/>
+              <w:rPr>
+                <w:rFonts w:ascii="Times New Roman" w:eastAsia="Times New Roman" w:hAnsi="Times New Roman" w:cs="Times New Roman"/>
+                <w:sz w:val="24"/>
+                <w:szCs w:val="24"/>
+                <w:lang w:eastAsia="en-FI"/>
+              </w:rPr>
+            </w:pPr>
+            <w:r>
+              <w:rPr>
+                <w:rFonts w:ascii="Ubuntu" w:eastAsia="Times New Roman" w:hAnsi="Ubuntu" w:cs="Times New Roman"/>
+                <w:color w:val="000000"/>
+                <w:lang w:eastAsia="en-FI"/>
+              </w:rPr>
+              <w:t>2</w:t>
+            </w:r>
+          </w:p>
+        </w:tc>
+      </w:tr>
+      <w:tr>
+        <w:trPr>
+          <w:trHeight w:val="448"/>
+        </w:trPr>
+        <w:tc>
+          <w:tcPr>
+            <w:tcW w:w="0" w:type="auto"/>
+            <w:tcBorders>
+              <w:top w:val="single" w:sz="8" w:space="0" w:color="000000"/>
+              <w:left w:val="single" w:sz="8" w:space="0" w:color="000000"/>
+              <w:bottom w:val="single" w:sz="8" w:space="0" w:color="000000"/>
+              <w:right w:val="single" w:sz="8" w:space="0" w:color="000000"/>
+            </w:tcBorders>
+            <w:tcMar>
+              <w:top w:w="100" w:type="dxa"/>
+              <w:left w:w="100" w:type="dxa"/>
+              <w:bottom w:w="100" w:type="dxa"/>
+              <w:right w:w="100" w:type="dxa"/>
+            </w:tcMar>
+            <w:hideMark/>
+          </w:tcPr>
+          <w:p>
+            <w:pPr>
+              <w:spacing w:after="0" w:line="240" w:lineRule="auto"/>
+              <w:rPr>
+                <w:rFonts w:ascii="Times New Roman" w:eastAsia="Times New Roman" w:hAnsi="Times New Roman" w:cs="Times New Roman"/>
+                <w:sz w:val="24"/>
+                <w:szCs w:val="24"/>
+                <w:lang w:eastAsia="en-FI"/>
+              </w:rPr>
+            </w:pPr>
+            <w:r>
+              <w:rPr>
+                <w:rFonts w:ascii="Ubuntu" w:eastAsia="Times New Roman" w:hAnsi="Ubuntu" w:cs="Times New Roman"/>
+                <w:color w:val="000000"/>
+                <w:lang w:eastAsia="en-FI"/>
+              </w:rPr>
+              <w:t>Use of a pager when there is more than 10 posts available</w:t>
+            </w:r>
+          </w:p>
+        </w:tc>
+        <w:tc>
+          <w:tcPr>
+            <w:tcW w:w="0" w:type="auto"/>
+            <w:tcBorders>
+              <w:top w:val="single" w:sz="8" w:space="0" w:color="000000"/>
+              <w:left w:val="single" w:sz="8" w:space="0" w:color="000000"/>
+              <w:bottom w:val="single" w:sz="8" w:space="0" w:color="000000"/>
+              <w:right w:val="single" w:sz="8" w:space="0" w:color="000000"/>
+            </w:tcBorders>
+            <w:tcMar>
+              <w:top w:w="100" w:type="dxa"/>
+              <w:left w:w="100" w:type="dxa"/>
+              <w:bottom w:w="100" w:type="dxa"/>
+              <w:right w:w="100" w:type="dxa"/>
+            </w:tcMar>
+            <w:hideMark/>
+          </w:tcPr>
+          <w:p>
+            <w:pPr>
+              <w:spacing w:after="0" w:line="240" w:lineRule="auto"/>
+              <w:rPr>
+                <w:rFonts w:ascii="Times New Roman" w:eastAsia="Times New Roman" w:hAnsi="Times New Roman" w:cs="Times New Roman"/>
+                <w:sz w:val="24"/>
+                <w:szCs w:val="24"/>
+                <w:lang w:eastAsia="en-FI"/>
+              </w:rPr>
+            </w:pPr>
+            <w:r>
+              <w:rPr>
+                <w:rFonts w:ascii="Ubuntu" w:eastAsia="Times New Roman" w:hAnsi="Ubuntu" w:cs="Times New Roman"/>
+                <w:color w:val="000000"/>
+                <w:lang w:eastAsia="en-FI"/>
+              </w:rPr>
+              <w:t>2</w:t>
+            </w:r>
+          </w:p>
+        </w:tc>
+      </w:tr>
+      <w:tr>
+        <w:tc>
+          <w:tcPr>
+            <w:tcW w:w="0" w:type="auto"/>
+            <w:tcBorders>
+              <w:top w:val="single" w:sz="8" w:space="0" w:color="000000"/>
+              <w:left w:val="single" w:sz="8" w:space="0" w:color="000000"/>
+              <w:bottom w:val="single" w:sz="8" w:space="0" w:color="000000"/>
+              <w:right w:val="single" w:sz="8" w:space="0" w:color="000000"/>
+            </w:tcBorders>
+            <w:tcMar>
+              <w:top w:w="100" w:type="dxa"/>
+              <w:left w:w="100" w:type="dxa"/>
+              <w:bottom w:w="100" w:type="dxa"/>
+              <w:right w:w="100" w:type="dxa"/>
+            </w:tcMar>
+            <w:hideMark/>
+          </w:tcPr>
+          <w:p>
+            <w:pPr>
+              <w:spacing w:after="0" w:line="240" w:lineRule="auto"/>
+              <w:rPr>
+                <w:rFonts w:ascii="Times New Roman" w:eastAsia="Times New Roman" w:hAnsi="Times New Roman" w:cs="Times New Roman"/>
+                <w:sz w:val="24"/>
+                <w:szCs w:val="24"/>
+                <w:lang w:eastAsia="en-FI"/>
+              </w:rPr>
+            </w:pPr>
+            <w:r>
+              <w:rPr>
+                <w:rFonts w:ascii="Ubuntu" w:eastAsia="Times New Roman" w:hAnsi="Ubuntu" w:cs="Times New Roman"/>
+                <w:color w:val="000000"/>
+                <w:lang w:eastAsia="en-FI"/>
+              </w:rPr>
+              <w:t>Vote (up or down) posts and comments (only one vote per user)</w:t>
+            </w:r>
+          </w:p>
+        </w:tc>
+        <w:tc>
+          <w:tcPr>
+            <w:tcW w:w="0" w:type="auto"/>
+            <w:tcBorders>
+              <w:top w:val="single" w:sz="8" w:space="0" w:color="000000"/>
+              <w:left w:val="single" w:sz="8" w:space="0" w:color="000000"/>
+              <w:bottom w:val="single" w:sz="8" w:space="0" w:color="000000"/>
+              <w:right w:val="single" w:sz="8" w:space="0" w:color="000000"/>
+            </w:tcBorders>
+            <w:tcMar>
+              <w:top w:w="100" w:type="dxa"/>
+              <w:left w:w="100" w:type="dxa"/>
+              <w:bottom w:w="100" w:type="dxa"/>
+              <w:right w:w="100" w:type="dxa"/>
+            </w:tcMar>
+            <w:hideMark/>
+          </w:tcPr>
+          <w:p>
+            <w:pPr>
+              <w:spacing w:after="0" w:line="240" w:lineRule="auto"/>
+              <w:rPr>
+                <w:rFonts w:ascii="Times New Roman" w:eastAsia="Times New Roman" w:hAnsi="Times New Roman" w:cs="Times New Roman"/>
+                <w:sz w:val="24"/>
+                <w:szCs w:val="24"/>
+                <w:lang w:eastAsia="en-FI"/>
+              </w:rPr>
+            </w:pPr>
+            <w:r>
+              <w:rPr>
+                <w:rFonts w:ascii="Ubuntu" w:eastAsia="Times New Roman" w:hAnsi="Ubuntu" w:cs="Times New Roman"/>
+                <w:color w:val="000000"/>
+                <w:lang w:eastAsia="en-FI"/>
+              </w:rPr>
+              <w:t>3</w:t>
+            </w:r>
+          </w:p>
+        </w:tc>
+      </w:tr>
+      <w:tr>
+        <w:tc>
+          <w:tcPr>
+            <w:tcW w:w="0" w:type="auto"/>
+            <w:tcBorders>
+              <w:top w:val="single" w:sz="8" w:space="0" w:color="000000"/>
+              <w:left w:val="single" w:sz="8" w:space="0" w:color="000000"/>
+              <w:bottom w:val="single" w:sz="8" w:space="0" w:color="000000"/>
+              <w:right w:val="single" w:sz="8" w:space="0" w:color="000000"/>
+            </w:tcBorders>
+            <w:tcMar>
+              <w:top w:w="100" w:type="dxa"/>
+              <w:left w:w="100" w:type="dxa"/>
+              <w:bottom w:w="100" w:type="dxa"/>
+              <w:right w:w="100" w:type="dxa"/>
+            </w:tcMar>
+            <w:hideMark/>
+          </w:tcPr>
+          <w:p>
+            <w:pPr>
+              <w:spacing w:after="0" w:line="240" w:lineRule="auto"/>
+              <w:rPr>
+                <w:rFonts w:ascii="Times New Roman" w:eastAsia="Times New Roman" w:hAnsi="Times New Roman" w:cs="Times New Roman"/>
+                <w:sz w:val="24"/>
+                <w:szCs w:val="24"/>
+                <w:lang w:eastAsia="en-FI"/>
+              </w:rPr>
+            </w:pPr>
+            <w:r>
+              <w:rPr>
+                <w:rFonts w:ascii="Ubuntu" w:eastAsia="Times New Roman" w:hAnsi="Ubuntu" w:cs="Times New Roman"/>
+                <w:color w:val="000000"/>
+                <w:lang w:eastAsia="en-FI"/>
+              </w:rPr>
+              <w:t>User can click username and see user profile page where name, register date, (user picture) and user bio is listed</w:t>
+            </w:r>
+          </w:p>
+        </w:tc>
+        <w:tc>
+          <w:tcPr>
+            <w:tcW w:w="0" w:type="auto"/>
+            <w:tcBorders>
+              <w:top w:val="single" w:sz="8" w:space="0" w:color="000000"/>
+              <w:left w:val="single" w:sz="8" w:space="0" w:color="000000"/>
+              <w:bottom w:val="single" w:sz="8" w:space="0" w:color="000000"/>
+              <w:right w:val="single" w:sz="8" w:space="0" w:color="000000"/>
+            </w:tcBorders>
+            <w:tcMar>
+              <w:top w:w="100" w:type="dxa"/>
+              <w:left w:w="100" w:type="dxa"/>
+              <w:bottom w:w="100" w:type="dxa"/>
+              <w:right w:w="100" w:type="dxa"/>
+            </w:tcMar>
+            <w:hideMark/>
+          </w:tcPr>
+          <w:p>
+            <w:pPr>
+              <w:spacing w:after="0" w:line="240" w:lineRule="auto"/>
+              <w:rPr>
+                <w:rFonts w:ascii="Times New Roman" w:eastAsia="Times New Roman" w:hAnsi="Times New Roman" w:cs="Times New Roman"/>
+                <w:sz w:val="24"/>
+                <w:szCs w:val="24"/>
+                <w:lang w:eastAsia="en-FI"/>
+              </w:rPr>
+            </w:pPr>
+            <w:r>
+              <w:rPr>
+                <w:rFonts w:ascii="Ubuntu" w:eastAsia="Times New Roman" w:hAnsi="Ubuntu" w:cs="Times New Roman"/>
+                <w:color w:val="000000"/>
+                <w:lang w:eastAsia="en-FI"/>
+              </w:rPr>
+              <w:t>2</w:t>
+            </w:r>
+          </w:p>
+        </w:tc>
+      </w:tr>
+      <w:tr>
+        <w:tc>
+          <w:tcPr>
+            <w:tcW w:w="0" w:type="auto"/>
+            <w:tcBorders>
+              <w:top w:val="single" w:sz="8" w:space="0" w:color="000000"/>
+              <w:left w:val="single" w:sz="8" w:space="0" w:color="000000"/>
+              <w:bottom w:val="single" w:sz="8" w:space="0" w:color="000000"/>
+              <w:right w:val="single" w:sz="8" w:space="0" w:color="000000"/>
+            </w:tcBorders>
+            <w:tcMar>
+              <w:top w:w="100" w:type="dxa"/>
+              <w:left w:w="100" w:type="dxa"/>
+              <w:bottom w:w="100" w:type="dxa"/>
+              <w:right w:w="100" w:type="dxa"/>
+            </w:tcMar>
+            <w:hideMark/>
+          </w:tcPr>
+          <w:p>
+            <w:pPr>
+              <w:spacing w:after="0" w:line="240" w:lineRule="auto"/>
+              <w:rPr>
+                <w:rFonts w:ascii="Times New Roman" w:eastAsia="Times New Roman" w:hAnsi="Times New Roman" w:cs="Times New Roman"/>
+                <w:sz w:val="24"/>
+                <w:szCs w:val="24"/>
+                <w:lang w:eastAsia="en-FI"/>
+              </w:rPr>
+            </w:pPr>
+            <w:r>
+              <w:rPr>
+                <w:rFonts w:ascii="Ubuntu" w:eastAsia="Times New Roman" w:hAnsi="Ubuntu" w:cs="Times New Roman"/>
+                <w:color w:val="000000"/>
+                <w:lang w:eastAsia="en-FI"/>
+              </w:rPr>
+              <w:t>Last edited timestamp is stored and shown with posts/comments</w:t>
+            </w:r>
+          </w:p>
+        </w:tc>
+        <w:tc>
+          <w:tcPr>
+            <w:tcW w:w="0" w:type="auto"/>
+            <w:tcBorders>
+              <w:top w:val="single" w:sz="8" w:space="0" w:color="000000"/>
+              <w:left w:val="single" w:sz="8" w:space="0" w:color="000000"/>
+              <w:bottom w:val="single" w:sz="8" w:space="0" w:color="000000"/>
+              <w:right w:val="single" w:sz="8" w:space="0" w:color="000000"/>
+            </w:tcBorders>
+            <w:tcMar>
+              <w:top w:w="100" w:type="dxa"/>
+              <w:left w:w="100" w:type="dxa"/>
+              <w:bottom w:w="100" w:type="dxa"/>
+              <w:right w:w="100" w:type="dxa"/>
+            </w:tcMar>
+            <w:hideMark/>
+          </w:tcPr>
+          <w:p>
+            <w:pPr>
+              <w:spacing w:after="0" w:line="240" w:lineRule="auto"/>
+              <w:rPr>
+                <w:rFonts w:ascii="Times New Roman" w:eastAsia="Times New Roman" w:hAnsi="Times New Roman" w:cs="Times New Roman"/>
+                <w:sz w:val="24"/>
+                <w:szCs w:val="24"/>
+                <w:lang w:eastAsia="en-FI"/>
+              </w:rPr>
+            </w:pPr>
+            <w:r>
+              <w:rPr>
+                <w:rFonts w:ascii="Ubuntu" w:eastAsia="Times New Roman" w:hAnsi="Ubuntu" w:cs="Times New Roman"/>
+                <w:color w:val="000000"/>
+                <w:lang w:eastAsia="en-FI"/>
+              </w:rPr>
+              <w:t>2</w:t>
+            </w:r>
+          </w:p>
+        </w:tc>
+      </w:tr>
+      <w:tr>
+        <w:tc>
+          <w:tcPr>
+            <w:tcW w:w="0" w:type="auto"/>
+            <w:tcBorders>
+              <w:top w:val="single" w:sz="8" w:space="0" w:color="000000"/>
+              <w:left w:val="single" w:sz="8" w:space="0" w:color="000000"/>
+              <w:bottom w:val="single" w:sz="8" w:space="0" w:color="000000"/>
+              <w:right w:val="single" w:sz="8" w:space="0" w:color="000000"/>
+            </w:tcBorders>
+            <w:tcMar>
+              <w:top w:w="100" w:type="dxa"/>
+              <w:left w:w="100" w:type="dxa"/>
+              <w:bottom w:w="100" w:type="dxa"/>
+              <w:right w:w="100" w:type="dxa"/>
+            </w:tcMar>
+          </w:tcPr>
+          <w:p>
+            <w:pPr>
+              <w:spacing w:after="0" w:line="240" w:lineRule="auto"/>
+              <w:rPr>
+                <w:rFonts w:ascii="Ubuntu" w:eastAsia="Times New Roman" w:hAnsi="Ubuntu" w:cs="Times New Roman"/>
+                <w:color w:val="000000"/>
+                <w:lang w:val="en-GB" w:eastAsia="en-FI"/>
+              </w:rPr>
+            </w:pPr>
+            <w:r>
+              <w:rPr>
+                <w:rFonts w:ascii="Ubuntu" w:eastAsia="Times New Roman" w:hAnsi="Ubuntu" w:cs="Times New Roman"/>
+                <w:color w:val="000000"/>
+                <w:lang w:val="en-GB" w:eastAsia="en-FI"/>
+              </w:rPr>
+              <w:t>Password encryption in database</w:t>
+            </w:r>
+          </w:p>
+        </w:tc>
+        <w:tc>
+          <w:tcPr>
+            <w:tcW w:w="0" w:type="auto"/>
+            <w:tcBorders>
+              <w:top w:val="single" w:sz="8" w:space="0" w:color="000000"/>
+              <w:left w:val="single" w:sz="8" w:space="0" w:color="000000"/>
+              <w:bottom w:val="single" w:sz="8" w:space="0" w:color="000000"/>
+              <w:right w:val="single" w:sz="8" w:space="0" w:color="000000"/>
+            </w:tcBorders>
+            <w:tcMar>
+              <w:top w:w="100" w:type="dxa"/>
+              <w:left w:w="100" w:type="dxa"/>
+              <w:bottom w:w="100" w:type="dxa"/>
+              <w:right w:w="100" w:type="dxa"/>
+            </w:tcMar>
+          </w:tcPr>
+          <w:p>
+            <w:pPr>
+              <w:spacing w:after="0" w:line="240" w:lineRule="auto"/>
+              <w:rPr>
+                <w:rFonts w:ascii="Ubuntu" w:eastAsia="Times New Roman" w:hAnsi="Ubuntu" w:cs="Times New Roman"/>
+                <w:color w:val="000000"/>
+                <w:lang w:val="en-GB" w:eastAsia="en-FI"/>
+              </w:rPr>
+            </w:pPr>
+            <w:r>
+              <w:rPr>
+                <w:rFonts w:ascii="Ubuntu" w:eastAsia="Times New Roman" w:hAnsi="Ubuntu" w:cs="Times New Roman"/>
+                <w:color w:val="000000"/>
+                <w:lang w:val="en-GB" w:eastAsia="en-FI"/>
+              </w:rPr>
+              <w:t>1</w:t>
+            </w:r>
+          </w:p>
+        </w:tc>
+      </w:tr>
+    </w:tbl>
+    <w:p>
+      <w:pPr>
+        <w:rPr>
+          <w:rFonts w:cstheme="minorHAnsi"/>
+        </w:rPr>
+      </w:pPr>
     </w:p>
     <w:sectPr>
       <w:pgSz w:w="11906" w:h="16838"/>
@@ -131,6 +2349,155 @@
 <file path=word/numbering.xml><?xml version="1.0" encoding="utf-8"?>
 <w:numbering xmlns:wpc="http://schemas.microsoft.com/office/word/2010/wordprocessingCanvas" xmlns:cx="http://schemas.microsoft.com/office/drawing/2014/chartex" xmlns:cx1="http://schemas.microsoft.com/office/drawing/2015/9/8/chartex" xmlns:cx2="http://schemas.microsoft.com/office/drawing/2015/10/21/chartex" xmlns:cx3="http://schemas.microsoft.com/office/drawing/2016/5/9/chartex" xmlns:cx4="http://schemas.microsoft.com/office/drawing/2016/5/10/chartex" xmlns:cx5="http://schemas.microsoft.com/office/drawing/2016/5/11/chartex" xmlns:cx6="http://schemas.microsoft.com/office/drawing/2016/5/12/chartex" xmlns:cx7="http://schemas.microsoft.com/office/drawing/2016/5/13/chartex" xmlns:cx8="http://schemas.microsoft.com/office/drawing/2016/5/14/chartex" xmlns:mc="http://schemas.openxmlformats.org/markup-compatibility/2006" xmlns:aink="http://schemas.microsoft.com/office/drawing/2016/ink" xmlns:am3d="http://schemas.microsoft.com/office/drawing/2017/model3d" xmlns:o="urn:schemas-microsoft-com:office:office" xmlns:oel="http://schemas.microsoft.com/office/2019/extlst" xmlns:r="http://schemas.openxmlformats.org/officeDocument/2006/relationships" xmlns:m="http://schemas.openxmlformats.org/officeDocument/2006/math" xmlns:v="urn:schemas-microsoft-com:vml" xmlns:wp14="http://schemas.microsoft.com/office/word/2010/wordprocessingDrawing" xmlns:wp="http://schemas.openxmlformats.org/drawingml/2006/wordprocessingDrawing" xmlns:w10="urn:schemas-microsoft-com:office:word" xmlns:w="http://schemas.openxmlformats.org/wordprocessingml/2006/main" xmlns:w14="http://schemas.microsoft.com/office/word/2010/wordml" xmlns:w15="http://schemas.microsoft.com/office/word/2012/wordml" xmlns:w16cex="http://schemas.microsoft.com/office/word/2018/wordml/cex" xmlns:w16cid="http://schemas.microsoft.com/office/word/2016/wordml/cid" xmlns:w16="http://schemas.microsoft.com/office/word/2018/wordml" xmlns:w16sdtdh="http://schemas.microsoft.com/office/word/2020/wordml/sdtdatahash" xmlns:w16se="http://schemas.microsoft.com/office/word/2015/wordml/symex" xmlns:wpg="http://schemas.microsoft.com/office/word/2010/wordprocessingGroup" xmlns:wpi="http://schemas.microsoft.com/office/word/2010/wordprocessingInk" xmlns:wne="http://schemas.microsoft.com/office/word/2006/wordml" xmlns:wps="http://schemas.microsoft.com/office/word/2010/wordprocessingShape" mc:Ignorable="w14 w15 w16se w16cid w16 w16cex w16sdtdh wp14">
   <w:abstractNum w:abstractNumId="0" w15:restartNumberingAfterBreak="0">
+    <w:nsid w:val="16EC1499"/>
+    <w:multiLevelType w:val="multilevel"/>
+    <w:tmpl w:val="BB0C68E0"/>
+    <w:lvl w:ilvl="0">
+      <w:start w:val="1"/>
+      <w:numFmt w:val="bullet"/>
+      <w:lvlText w:val=""/>
+      <w:lvlJc w:val="left"/>
+      <w:pPr>
+        <w:tabs>
+          <w:tab w:val="num" w:pos="720"/>
+        </w:tabs>
+        <w:ind w:left="720" w:hanging="360"/>
+      </w:pPr>
+      <w:rPr>
+        <w:rFonts w:ascii="Symbol" w:hAnsi="Symbol" w:hint="default"/>
+        <w:sz w:val="20"/>
+      </w:rPr>
+    </w:lvl>
+    <w:lvl w:ilvl="1" w:tentative="1">
+      <w:start w:val="1"/>
+      <w:numFmt w:val="bullet"/>
+      <w:lvlText w:val="o"/>
+      <w:lvlJc w:val="left"/>
+      <w:pPr>
+        <w:tabs>
+          <w:tab w:val="num" w:pos="1440"/>
+        </w:tabs>
+        <w:ind w:left="1440" w:hanging="360"/>
+      </w:pPr>
+      <w:rPr>
+        <w:rFonts w:ascii="Courier New" w:hAnsi="Courier New" w:hint="default"/>
+        <w:sz w:val="20"/>
+      </w:rPr>
+    </w:lvl>
+    <w:lvl w:ilvl="2" w:tentative="1">
+      <w:start w:val="1"/>
+      <w:numFmt w:val="bullet"/>
+      <w:lvlText w:val=""/>
+      <w:lvlJc w:val="left"/>
+      <w:pPr>
+        <w:tabs>
+          <w:tab w:val="num" w:pos="2160"/>
+        </w:tabs>
+        <w:ind w:left="2160" w:hanging="360"/>
+      </w:pPr>
+      <w:rPr>
+        <w:rFonts w:ascii="Wingdings" w:hAnsi="Wingdings" w:hint="default"/>
+        <w:sz w:val="20"/>
+      </w:rPr>
+    </w:lvl>
+    <w:lvl w:ilvl="3" w:tentative="1">
+      <w:start w:val="1"/>
+      <w:numFmt w:val="bullet"/>
+      <w:lvlText w:val=""/>
+      <w:lvlJc w:val="left"/>
+      <w:pPr>
+        <w:tabs>
+          <w:tab w:val="num" w:pos="2880"/>
+        </w:tabs>
+        <w:ind w:left="2880" w:hanging="360"/>
+      </w:pPr>
+      <w:rPr>
+        <w:rFonts w:ascii="Wingdings" w:hAnsi="Wingdings" w:hint="default"/>
+        <w:sz w:val="20"/>
+      </w:rPr>
+    </w:lvl>
+    <w:lvl w:ilvl="4" w:tentative="1">
+      <w:start w:val="1"/>
+      <w:numFmt w:val="bullet"/>
+      <w:lvlText w:val=""/>
+      <w:lvlJc w:val="left"/>
+      <w:pPr>
+        <w:tabs>
+          <w:tab w:val="num" w:pos="3600"/>
+        </w:tabs>
+        <w:ind w:left="3600" w:hanging="360"/>
+      </w:pPr>
+      <w:rPr>
+        <w:rFonts w:ascii="Wingdings" w:hAnsi="Wingdings" w:hint="default"/>
+        <w:sz w:val="20"/>
+      </w:rPr>
+    </w:lvl>
+    <w:lvl w:ilvl="5" w:tentative="1">
+      <w:start w:val="1"/>
+      <w:numFmt w:val="bullet"/>
+      <w:lvlText w:val=""/>
+      <w:lvlJc w:val="left"/>
+      <w:pPr>
+        <w:tabs>
+          <w:tab w:val="num" w:pos="4320"/>
+        </w:tabs>
+        <w:ind w:left="4320" w:hanging="360"/>
+      </w:pPr>
+      <w:rPr>
+        <w:rFonts w:ascii="Wingdings" w:hAnsi="Wingdings" w:hint="default"/>
+        <w:sz w:val="20"/>
+      </w:rPr>
+    </w:lvl>
+    <w:lvl w:ilvl="6" w:tentative="1">
+      <w:start w:val="1"/>
+      <w:numFmt w:val="bullet"/>
+      <w:lvlText w:val=""/>
+      <w:lvlJc w:val="left"/>
+      <w:pPr>
+        <w:tabs>
+          <w:tab w:val="num" w:pos="5040"/>
+        </w:tabs>
+        <w:ind w:left="5040" w:hanging="360"/>
+      </w:pPr>
+      <w:rPr>
+        <w:rFonts w:ascii="Wingdings" w:hAnsi="Wingdings" w:hint="default"/>
+        <w:sz w:val="20"/>
+      </w:rPr>
+    </w:lvl>
+    <w:lvl w:ilvl="7" w:tentative="1">
+      <w:start w:val="1"/>
+      <w:numFmt w:val="bullet"/>
+      <w:lvlText w:val=""/>
+      <w:lvlJc w:val="left"/>
+      <w:pPr>
+        <w:tabs>
+          <w:tab w:val="num" w:pos="5760"/>
+        </w:tabs>
+        <w:ind w:left="5760" w:hanging="360"/>
+      </w:pPr>
+      <w:rPr>
+        <w:rFonts w:ascii="Wingdings" w:hAnsi="Wingdings" w:hint="default"/>
+        <w:sz w:val="20"/>
+      </w:rPr>
+    </w:lvl>
+    <w:lvl w:ilvl="8" w:tentative="1">
+      <w:start w:val="1"/>
+      <w:numFmt w:val="bullet"/>
+      <w:lvlText w:val=""/>
+      <w:lvlJc w:val="left"/>
+      <w:pPr>
+        <w:tabs>
+          <w:tab w:val="num" w:pos="6480"/>
+        </w:tabs>
+        <w:ind w:left="6480" w:hanging="360"/>
+      </w:pPr>
+      <w:rPr>
+        <w:rFonts w:ascii="Wingdings" w:hAnsi="Wingdings" w:hint="default"/>
+        <w:sz w:val="20"/>
+      </w:rPr>
+    </w:lvl>
+  </w:abstractNum>
+  <w:abstractNum w:abstractNumId="1" w15:restartNumberingAfterBreak="0">
     <w:nsid w:val="54BC09F7"/>
     <w:multiLevelType w:val="hybridMultilevel"/>
     <w:tmpl w:val="A81244D6"/>
@@ -242,7 +2609,162 @@
       </w:rPr>
     </w:lvl>
   </w:abstractNum>
+  <w:abstractNum w:abstractNumId="2" w15:restartNumberingAfterBreak="0">
+    <w:nsid w:val="612E7608"/>
+    <w:multiLevelType w:val="multilevel"/>
+    <w:tmpl w:val="ACFE2C5E"/>
+    <w:lvl w:ilvl="0">
+      <w:start w:val="1"/>
+      <w:numFmt w:val="bullet"/>
+      <w:lvlText w:val=""/>
+      <w:lvlJc w:val="left"/>
+      <w:pPr>
+        <w:tabs>
+          <w:tab w:val="num" w:pos="720"/>
+        </w:tabs>
+        <w:ind w:left="720" w:hanging="360"/>
+      </w:pPr>
+      <w:rPr>
+        <w:rFonts w:ascii="Symbol" w:hAnsi="Symbol" w:hint="default"/>
+        <w:sz w:val="20"/>
+      </w:rPr>
+    </w:lvl>
+    <w:lvl w:ilvl="1" w:tentative="1">
+      <w:start w:val="1"/>
+      <w:numFmt w:val="bullet"/>
+      <w:lvlText w:val="o"/>
+      <w:lvlJc w:val="left"/>
+      <w:pPr>
+        <w:tabs>
+          <w:tab w:val="num" w:pos="1440"/>
+        </w:tabs>
+        <w:ind w:left="1440" w:hanging="360"/>
+      </w:pPr>
+      <w:rPr>
+        <w:rFonts w:ascii="Courier New" w:hAnsi="Courier New" w:hint="default"/>
+        <w:sz w:val="20"/>
+      </w:rPr>
+    </w:lvl>
+    <w:lvl w:ilvl="2" w:tentative="1">
+      <w:start w:val="1"/>
+      <w:numFmt w:val="bullet"/>
+      <w:lvlText w:val=""/>
+      <w:lvlJc w:val="left"/>
+      <w:pPr>
+        <w:tabs>
+          <w:tab w:val="num" w:pos="2160"/>
+        </w:tabs>
+        <w:ind w:left="2160" w:hanging="360"/>
+      </w:pPr>
+      <w:rPr>
+        <w:rFonts w:ascii="Wingdings" w:hAnsi="Wingdings" w:hint="default"/>
+        <w:sz w:val="20"/>
+      </w:rPr>
+    </w:lvl>
+    <w:lvl w:ilvl="3" w:tentative="1">
+      <w:start w:val="1"/>
+      <w:numFmt w:val="bullet"/>
+      <w:lvlText w:val=""/>
+      <w:lvlJc w:val="left"/>
+      <w:pPr>
+        <w:tabs>
+          <w:tab w:val="num" w:pos="2880"/>
+        </w:tabs>
+        <w:ind w:left="2880" w:hanging="360"/>
+      </w:pPr>
+      <w:rPr>
+        <w:rFonts w:ascii="Wingdings" w:hAnsi="Wingdings" w:hint="default"/>
+        <w:sz w:val="20"/>
+      </w:rPr>
+    </w:lvl>
+    <w:lvl w:ilvl="4" w:tentative="1">
+      <w:start w:val="1"/>
+      <w:numFmt w:val="bullet"/>
+      <w:lvlText w:val=""/>
+      <w:lvlJc w:val="left"/>
+      <w:pPr>
+        <w:tabs>
+          <w:tab w:val="num" w:pos="3600"/>
+        </w:tabs>
+        <w:ind w:left="3600" w:hanging="360"/>
+      </w:pPr>
+      <w:rPr>
+        <w:rFonts w:ascii="Wingdings" w:hAnsi="Wingdings" w:hint="default"/>
+        <w:sz w:val="20"/>
+      </w:rPr>
+    </w:lvl>
+    <w:lvl w:ilvl="5" w:tentative="1">
+      <w:start w:val="1"/>
+      <w:numFmt w:val="bullet"/>
+      <w:lvlText w:val=""/>
+      <w:lvlJc w:val="left"/>
+      <w:pPr>
+        <w:tabs>
+          <w:tab w:val="num" w:pos="4320"/>
+        </w:tabs>
+        <w:ind w:left="4320" w:hanging="360"/>
+      </w:pPr>
+      <w:rPr>
+        <w:rFonts w:ascii="Wingdings" w:hAnsi="Wingdings" w:hint="default"/>
+        <w:sz w:val="20"/>
+      </w:rPr>
+    </w:lvl>
+    <w:lvl w:ilvl="6" w:tentative="1">
+      <w:start w:val="1"/>
+      <w:numFmt w:val="bullet"/>
+      <w:lvlText w:val=""/>
+      <w:lvlJc w:val="left"/>
+      <w:pPr>
+        <w:tabs>
+          <w:tab w:val="num" w:pos="5040"/>
+        </w:tabs>
+        <w:ind w:left="5040" w:hanging="360"/>
+      </w:pPr>
+      <w:rPr>
+        <w:rFonts w:ascii="Wingdings" w:hAnsi="Wingdings" w:hint="default"/>
+        <w:sz w:val="20"/>
+      </w:rPr>
+    </w:lvl>
+    <w:lvl w:ilvl="7" w:tentative="1">
+      <w:start w:val="1"/>
+      <w:numFmt w:val="bullet"/>
+      <w:lvlText w:val=""/>
+      <w:lvlJc w:val="left"/>
+      <w:pPr>
+        <w:tabs>
+          <w:tab w:val="num" w:pos="5760"/>
+        </w:tabs>
+        <w:ind w:left="5760" w:hanging="360"/>
+      </w:pPr>
+      <w:rPr>
+        <w:rFonts w:ascii="Wingdings" w:hAnsi="Wingdings" w:hint="default"/>
+        <w:sz w:val="20"/>
+      </w:rPr>
+    </w:lvl>
+    <w:lvl w:ilvl="8" w:tentative="1">
+      <w:start w:val="1"/>
+      <w:numFmt w:val="bullet"/>
+      <w:lvlText w:val=""/>
+      <w:lvlJc w:val="left"/>
+      <w:pPr>
+        <w:tabs>
+          <w:tab w:val="num" w:pos="6480"/>
+        </w:tabs>
+        <w:ind w:left="6480" w:hanging="360"/>
+      </w:pPr>
+      <w:rPr>
+        <w:rFonts w:ascii="Wingdings" w:hAnsi="Wingdings" w:hint="default"/>
+        <w:sz w:val="20"/>
+      </w:rPr>
+    </w:lvl>
+  </w:abstractNum>
   <w:num w:numId="1" w16cid:durableId="1790737939">
+    <w:abstractNumId w:val="1"/>
+  </w:num>
+  <w:num w:numId="2" w16cid:durableId="1474298826">
+    <w:abstractNumId w:val="2"/>
+  </w:num>
+  <w:num w:numId="3" w16cid:durableId="224997271">
     <w:abstractNumId w:val="0"/>
   </w:num>
 </w:numbering>
@@ -685,6 +3207,48 @@
       <w:contextualSpacing/>
     </w:pPr>
   </w:style>
+  <w:style w:type="paragraph" w:styleId="NormalWeb">
+    <w:name w:val="Normal (Web)"/>
+    <w:basedOn w:val="Normal"/>
+    <w:uiPriority w:val="99"/>
+    <w:semiHidden/>
+    <w:unhideWhenUsed/>
+    <w:rsid w:val="005250FF"/>
+    <w:pPr>
+      <w:spacing w:before="100" w:beforeAutospacing="1" w:after="100" w:afterAutospacing="1" w:line="240" w:lineRule="auto"/>
+    </w:pPr>
+    <w:rPr>
+      <w:rFonts w:ascii="Times New Roman" w:eastAsia="Times New Roman" w:hAnsi="Times New Roman" w:cs="Times New Roman"/>
+      <w:sz w:val="24"/>
+      <w:szCs w:val="24"/>
+      <w:lang w:eastAsia="en-FI"/>
+    </w:rPr>
+  </w:style>
+  <w:style w:type="character" w:styleId="HTMLCode">
+    <w:name w:val="HTML Code"/>
+    <w:basedOn w:val="DefaultParagraphFont"/>
+    <w:uiPriority w:val="99"/>
+    <w:semiHidden/>
+    <w:unhideWhenUsed/>
+    <w:rsid w:val="005250FF"/>
+    <w:rPr>
+      <w:rFonts w:ascii="Courier New" w:eastAsia="Times New Roman" w:hAnsi="Courier New" w:cs="Courier New"/>
+      <w:sz w:val="20"/>
+      <w:szCs w:val="20"/>
+    </w:rPr>
+  </w:style>
+  <w:style w:type="character" w:styleId="Hyperlink">
+    <w:name w:val="Hyperlink"/>
+    <w:basedOn w:val="DefaultParagraphFont"/>
+    <w:uiPriority w:val="99"/>
+    <w:semiHidden/>
+    <w:unhideWhenUsed/>
+    <w:rsid w:val="005250FF"/>
+    <w:rPr>
+      <w:color w:val="0000FF"/>
+      <w:u w:val="single"/>
+    </w:rPr>
+  </w:style>
 </w:styles>
 </file>
 

</xml_diff>